<commit_message>
tra loi cau hoi t7-9 part 5
</commit_message>
<xml_diff>
--- a/cau tra loi part 5.docx
+++ b/cau tra loi part 5.docx
@@ -16,9 +16,11 @@
       </w:pPr>
       <w:r>
         <w:rPr>
+          <w:rFonts w:ascii="Calibri" w:hAnsi="Calibri"/>
           <w:b/>
           <w:caps/>
-          <w:sz w:val="40"/>
+          <w:sz w:val="26"/>
+          <w:szCs w:val="26"/>
         </w:rPr>
         <w:t>Check list</w:t>
       </w:r>
@@ -32,42 +34,56 @@
           <w:b/>
           <w:b/>
           <w:caps/>
-          <w:sz w:val="40"/>
-        </w:rPr>
-      </w:pPr>
-      <w:r>
-        <w:rPr>
+          <w:sz w:val="26"/>
+          <w:szCs w:val="26"/>
+        </w:rPr>
+      </w:pPr>
+      <w:r>
+        <w:rPr>
+          <w:rFonts w:ascii="Calibri" w:hAnsi="Calibri"/>
           <w:b/>
           <w:caps/>
-          <w:sz w:val="40"/>
-        </w:rPr>
-      </w:r>
-    </w:p>
-    <w:p>
-      <w:pPr>
-        <w:pStyle w:val="Normal"/>
-        <w:rPr>
-          <w:rFonts w:ascii="Calibri" w:hAnsi="Calibri"/>
-        </w:rPr>
-      </w:pPr>
-      <w:r>
+          <w:sz w:val="26"/>
+          <w:szCs w:val="26"/>
+        </w:rPr>
+      </w:r>
+    </w:p>
+    <w:p>
+      <w:pPr>
+        <w:pStyle w:val="Normal"/>
+        <w:rPr>
+          <w:rFonts w:ascii="Calibri" w:hAnsi="Calibri"/>
+        </w:rPr>
+      </w:pPr>
+      <w:r>
+        <w:rPr>
+          <w:rFonts w:ascii="Calibri" w:hAnsi="Calibri"/>
+          <w:sz w:val="26"/>
+          <w:szCs w:val="26"/>
+        </w:rPr>
+        <w:t>0. Share github</w:t>
+      </w:r>
+    </w:p>
+    <w:p>
+      <w:pPr>
+        <w:pStyle w:val="Normal"/>
         <w:rPr/>
-        <w:t>0. Share github</w:t>
-      </w:r>
-    </w:p>
-    <w:p>
-      <w:pPr>
-        <w:pStyle w:val="Normal"/>
-        <w:rPr/>
-      </w:pPr>
-      <w:r>
-        <w:rPr/>
+      </w:pPr>
+      <w:r>
+        <w:rPr>
+          <w:rFonts w:ascii="Calibri" w:hAnsi="Calibri"/>
+          <w:sz w:val="26"/>
+          <w:szCs w:val="26"/>
+        </w:rPr>
         <w:t xml:space="preserve">- Practice </w:t>
       </w:r>
       <w:hyperlink r:id="rId2">
         <w:r>
           <w:rPr>
             <w:rStyle w:val="InternetLink"/>
+            <w:rFonts w:ascii="Calibri" w:hAnsi="Calibri"/>
+            <w:sz w:val="26"/>
+            <w:szCs w:val="26"/>
           </w:rPr>
           <w:t>https://devdocs.magento.com/guides/v2.2/extension-dev-guide/attributes.html</w:t>
         </w:r>
@@ -79,13 +95,20 @@
         <w:rPr/>
       </w:pPr>
       <w:r>
-        <w:rPr/>
+        <w:rPr>
+          <w:rFonts w:ascii="Calibri" w:hAnsi="Calibri"/>
+          <w:sz w:val="26"/>
+          <w:szCs w:val="26"/>
+        </w:rPr>
         <w:t xml:space="preserve">- Practice </w:t>
       </w:r>
       <w:hyperlink r:id="rId3">
         <w:r>
           <w:rPr>
             <w:rStyle w:val="InternetLink"/>
+            <w:rFonts w:ascii="Calibri" w:hAnsi="Calibri"/>
+            <w:sz w:val="26"/>
+            <w:szCs w:val="26"/>
           </w:rPr>
           <w:t>https://devdocs.magento.com/guides/v2.2/howdoi/customize_product.html</w:t>
         </w:r>
@@ -97,13 +120,20 @@
         <w:rPr/>
       </w:pPr>
       <w:r>
-        <w:rPr/>
+        <w:rPr>
+          <w:rFonts w:ascii="Calibri" w:hAnsi="Calibri"/>
+          <w:sz w:val="26"/>
+          <w:szCs w:val="26"/>
+        </w:rPr>
         <w:t xml:space="preserve">- Practice </w:t>
       </w:r>
       <w:hyperlink r:id="rId4">
         <w:r>
           <w:rPr>
             <w:rStyle w:val="InternetLink"/>
+            <w:rFonts w:ascii="Calibri" w:hAnsi="Calibri"/>
+            <w:sz w:val="26"/>
+            <w:szCs w:val="26"/>
           </w:rPr>
           <w:t>https://devdocs.magento.com/guides/v2.2/howdoi/checkout/checkout_overview.html</w:t>
         </w:r>
@@ -119,7 +149,11 @@
       <w:bookmarkStart w:id="0" w:name="_GoBack"/>
       <w:bookmarkEnd w:id="0"/>
       <w:r>
-        <w:rPr/>
+        <w:rPr>
+          <w:rFonts w:ascii="Calibri" w:hAnsi="Calibri"/>
+          <w:sz w:val="26"/>
+          <w:szCs w:val="26"/>
+        </w:rPr>
         <w:t>- Finish the blog module (front-end, backend, friendly URL, comment form/email, approval reminder)</w:t>
       </w:r>
     </w:p>
@@ -132,8 +166,11 @@
       </w:pPr>
       <w:r>
         <w:rPr>
+          <w:rFonts w:ascii="Calibri" w:hAnsi="Calibri"/>
           <w:b/>
           <w:bCs/>
+          <w:sz w:val="26"/>
+          <w:szCs w:val="26"/>
         </w:rPr>
         <w:t>1. How to join tables in Magento 2?</w:t>
       </w:r>
@@ -146,7 +183,11 @@
         </w:rPr>
       </w:pPr>
       <w:r>
-        <w:rPr/>
+        <w:rPr>
+          <w:rFonts w:ascii="Calibri" w:hAnsi="Calibri"/>
+          <w:sz w:val="26"/>
+          <w:szCs w:val="26"/>
+        </w:rPr>
         <w:tab/>
         <w:t>collection</w:t>
       </w:r>
@@ -160,8 +201,11 @@
       </w:pPr>
       <w:r>
         <w:rPr>
+          <w:rFonts w:ascii="Calibri" w:hAnsi="Calibri"/>
           <w:b/>
           <w:bCs/>
+          <w:sz w:val="26"/>
+          <w:szCs w:val="26"/>
         </w:rPr>
         <w:t>2. How to filter by an attribute? Filter by a normal field ? Sort order ? Add more attribute / fields to collection ?</w:t>
       </w:r>
@@ -174,7 +218,11 @@
         </w:rPr>
       </w:pPr>
       <w:r>
-        <w:rPr/>
+        <w:rPr>
+          <w:rFonts w:ascii="Calibri" w:hAnsi="Calibri"/>
+          <w:sz w:val="26"/>
+          <w:szCs w:val="26"/>
+        </w:rPr>
         <w:t>- filter attribute (filterSearch)</w:t>
       </w:r>
     </w:p>
@@ -186,7 +234,11 @@
         </w:rPr>
       </w:pPr>
       <w:r>
-        <w:rPr/>
+        <w:rPr>
+          <w:rFonts w:ascii="Calibri" w:hAnsi="Calibri"/>
+          <w:sz w:val="26"/>
+          <w:szCs w:val="26"/>
+        </w:rPr>
         <w:t>- filter filed (filterRange(filterInput,filterSelect))</w:t>
       </w:r>
     </w:p>
@@ -198,7 +250,11 @@
         </w:rPr>
       </w:pPr>
       <w:r>
-        <w:rPr/>
+        <w:rPr>
+          <w:rFonts w:ascii="Calibri" w:hAnsi="Calibri"/>
+          <w:sz w:val="26"/>
+          <w:szCs w:val="26"/>
+        </w:rPr>
         <w:t>-sort order</w:t>
       </w:r>
     </w:p>
@@ -210,7 +266,11 @@
         </w:rPr>
       </w:pPr>
       <w:r>
-        <w:rPr/>
+        <w:rPr>
+          <w:rFonts w:ascii="Calibri" w:hAnsi="Calibri"/>
+          <w:sz w:val="26"/>
+          <w:szCs w:val="26"/>
+        </w:rPr>
         <w:t>-  attribute / fields (columns or filter)</w:t>
       </w:r>
     </w:p>
@@ -219,23 +279,32 @@
         <w:pStyle w:val="Normal"/>
         <w:rPr>
           <w:rFonts w:ascii="Calibri" w:hAnsi="Calibri"/>
-        </w:rPr>
-      </w:pPr>
-      <w:r>
-        <w:rPr/>
-      </w:r>
-    </w:p>
-    <w:p>
-      <w:pPr>
-        <w:pStyle w:val="Normal"/>
-        <w:rPr>
-          <w:rFonts w:ascii="Calibri" w:hAnsi="Calibri"/>
-        </w:rPr>
-      </w:pPr>
-      <w:r>
-        <w:rPr>
+          <w:sz w:val="26"/>
+          <w:szCs w:val="26"/>
+        </w:rPr>
+      </w:pPr>
+      <w:r>
+        <w:rPr>
+          <w:rFonts w:ascii="Calibri" w:hAnsi="Calibri"/>
+          <w:sz w:val="26"/>
+          <w:szCs w:val="26"/>
+        </w:rPr>
+      </w:r>
+    </w:p>
+    <w:p>
+      <w:pPr>
+        <w:pStyle w:val="Normal"/>
+        <w:rPr>
+          <w:rFonts w:ascii="Calibri" w:hAnsi="Calibri"/>
+        </w:rPr>
+      </w:pPr>
+      <w:r>
+        <w:rPr>
+          <w:rFonts w:ascii="Calibri" w:hAnsi="Calibri"/>
           <w:b/>
           <w:bCs/>
+          <w:sz w:val="26"/>
+          <w:szCs w:val="26"/>
         </w:rPr>
         <w:t>3. How to get data from request (get/post) in correct way in magento 2 ?</w:t>
       </w:r>
@@ -248,11 +317,12 @@
         </w:rPr>
       </w:pPr>
       <w:r>
-        <w:rPr/>
-        <w:tab/>
-      </w:r>
-      <w:r>
-        <w:rPr/>
+        <w:rPr>
+          <w:rFonts w:ascii="Calibri" w:hAnsi="Calibri"/>
+          <w:sz w:val="26"/>
+          <w:szCs w:val="26"/>
+        </w:rPr>
+        <w:tab/>
         <w:t>- In a case of a controller that extends Magento\Framework\App\Action\Action, it is possible to get the request with the aid of $this-&gt;getRequest()-&gt;getPost().</w:t>
       </w:r>
     </w:p>
@@ -261,21 +331,31 @@
         <w:pStyle w:val="Normal"/>
         <w:rPr>
           <w:rFonts w:ascii="Calibri" w:hAnsi="Calibri"/>
-        </w:rPr>
-      </w:pPr>
-      <w:r>
-        <w:rPr/>
-      </w:r>
-    </w:p>
-    <w:p>
-      <w:pPr>
-        <w:pStyle w:val="Normal"/>
-        <w:rPr>
-          <w:rFonts w:ascii="Calibri" w:hAnsi="Calibri"/>
-        </w:rPr>
-      </w:pPr>
-      <w:r>
-        <w:rPr/>
+          <w:sz w:val="26"/>
+          <w:szCs w:val="26"/>
+        </w:rPr>
+      </w:pPr>
+      <w:r>
+        <w:rPr>
+          <w:rFonts w:ascii="Calibri" w:hAnsi="Calibri"/>
+          <w:sz w:val="26"/>
+          <w:szCs w:val="26"/>
+        </w:rPr>
+      </w:r>
+    </w:p>
+    <w:p>
+      <w:pPr>
+        <w:pStyle w:val="Normal"/>
+        <w:rPr>
+          <w:rFonts w:ascii="Calibri" w:hAnsi="Calibri"/>
+        </w:rPr>
+      </w:pPr>
+      <w:r>
+        <w:rPr>
+          <w:rFonts w:ascii="Calibri" w:hAnsi="Calibri"/>
+          <w:sz w:val="26"/>
+          <w:szCs w:val="26"/>
+        </w:rPr>
         <w:tab/>
         <w:t>- For a custom class, inject the request in the constructor:</w:t>
       </w:r>
@@ -288,19 +368,27 @@
         </w:rPr>
       </w:pPr>
       <w:r>
-        <w:rPr/>
-        <w:tab/>
-      </w:r>
-    </w:p>
-    <w:p>
-      <w:pPr>
-        <w:pStyle w:val="Normal"/>
-        <w:rPr>
-          <w:rFonts w:ascii="Calibri" w:hAnsi="Calibri"/>
-        </w:rPr>
-      </w:pPr>
-      <w:r>
-        <w:rPr/>
+        <w:rPr>
+          <w:rFonts w:ascii="Calibri" w:hAnsi="Calibri"/>
+          <w:sz w:val="26"/>
+          <w:szCs w:val="26"/>
+        </w:rPr>
+        <w:tab/>
+      </w:r>
+    </w:p>
+    <w:p>
+      <w:pPr>
+        <w:pStyle w:val="Normal"/>
+        <w:rPr>
+          <w:rFonts w:ascii="Calibri" w:hAnsi="Calibri"/>
+        </w:rPr>
+      </w:pPr>
+      <w:r>
+        <w:rPr>
+          <w:rFonts w:ascii="Calibri" w:hAnsi="Calibri"/>
+          <w:sz w:val="26"/>
+          <w:szCs w:val="26"/>
+        </w:rPr>
         <w:tab/>
         <w:t xml:space="preserve">&lt;?php </w:t>
       </w:r>
@@ -313,7 +401,11 @@
         </w:rPr>
       </w:pPr>
       <w:r>
-        <w:rPr/>
+        <w:rPr>
+          <w:rFonts w:ascii="Calibri" w:hAnsi="Calibri"/>
+          <w:sz w:val="26"/>
+          <w:szCs w:val="26"/>
+        </w:rPr>
         <w:tab/>
         <w:t xml:space="preserve">namespace Namespace\Module\Something; </w:t>
       </w:r>
@@ -326,7 +418,11 @@
         </w:rPr>
       </w:pPr>
       <w:r>
-        <w:rPr/>
+        <w:rPr>
+          <w:rFonts w:ascii="Calibri" w:hAnsi="Calibri"/>
+          <w:sz w:val="26"/>
+          <w:szCs w:val="26"/>
+        </w:rPr>
         <w:tab/>
         <w:t xml:space="preserve">class ClassName </w:t>
       </w:r>
@@ -339,7 +435,11 @@
         </w:rPr>
       </w:pPr>
       <w:r>
-        <w:rPr/>
+        <w:rPr>
+          <w:rFonts w:ascii="Calibri" w:hAnsi="Calibri"/>
+          <w:sz w:val="26"/>
+          <w:szCs w:val="26"/>
+        </w:rPr>
         <w:tab/>
         <w:t xml:space="preserve">{ </w:t>
       </w:r>
@@ -352,7 +452,11 @@
         </w:rPr>
       </w:pPr>
       <w:r>
-        <w:rPr/>
+        <w:rPr>
+          <w:rFonts w:ascii="Calibri" w:hAnsi="Calibri"/>
+          <w:sz w:val="26"/>
+          <w:szCs w:val="26"/>
+        </w:rPr>
         <w:tab/>
         <w:tab/>
         <w:t xml:space="preserve">protected $request; </w:t>
@@ -366,7 +470,11 @@
         </w:rPr>
       </w:pPr>
       <w:r>
-        <w:rPr/>
+        <w:rPr>
+          <w:rFonts w:ascii="Calibri" w:hAnsi="Calibri"/>
+          <w:sz w:val="26"/>
+          <w:szCs w:val="26"/>
+        </w:rPr>
         <w:tab/>
         <w:tab/>
         <w:t>public function __construct</w:t>
@@ -380,7 +488,11 @@
         </w:rPr>
       </w:pPr>
       <w:r>
-        <w:rPr/>
+        <w:rPr>
+          <w:rFonts w:ascii="Calibri" w:hAnsi="Calibri"/>
+          <w:sz w:val="26"/>
+          <w:szCs w:val="26"/>
+        </w:rPr>
         <w:tab/>
         <w:tab/>
         <w:t xml:space="preserve">( \Magento\Framework\App\Request\Http $request, </w:t>
@@ -394,7 +506,11 @@
         </w:rPr>
       </w:pPr>
       <w:r>
-        <w:rPr/>
+        <w:rPr>
+          <w:rFonts w:ascii="Calibri" w:hAnsi="Calibri"/>
+          <w:sz w:val="26"/>
+          <w:szCs w:val="26"/>
+        </w:rPr>
         <w:tab/>
         <w:tab/>
         <w:t xml:space="preserve">....//rest of parameters here </w:t>
@@ -408,7 +524,11 @@
         </w:rPr>
       </w:pPr>
       <w:r>
-        <w:rPr/>
+        <w:rPr>
+          <w:rFonts w:ascii="Calibri" w:hAnsi="Calibri"/>
+          <w:sz w:val="26"/>
+          <w:szCs w:val="26"/>
+        </w:rPr>
         <w:tab/>
         <w:tab/>
         <w:t xml:space="preserve">) </w:t>
@@ -422,7 +542,11 @@
         </w:rPr>
       </w:pPr>
       <w:r>
-        <w:rPr/>
+        <w:rPr>
+          <w:rFonts w:ascii="Calibri" w:hAnsi="Calibri"/>
+          <w:sz w:val="26"/>
+          <w:szCs w:val="26"/>
+        </w:rPr>
         <w:tab/>
         <w:tab/>
         <w:t xml:space="preserve">{ </w:t>
@@ -436,7 +560,11 @@
         </w:rPr>
       </w:pPr>
       <w:r>
-        <w:rPr/>
+        <w:rPr>
+          <w:rFonts w:ascii="Calibri" w:hAnsi="Calibri"/>
+          <w:sz w:val="26"/>
+          <w:szCs w:val="26"/>
+        </w:rPr>
         <w:tab/>
         <w:tab/>
         <w:tab/>
@@ -451,7 +579,11 @@
         </w:rPr>
       </w:pPr>
       <w:r>
-        <w:rPr/>
+        <w:rPr>
+          <w:rFonts w:ascii="Calibri" w:hAnsi="Calibri"/>
+          <w:sz w:val="26"/>
+          <w:szCs w:val="26"/>
+        </w:rPr>
         <w:tab/>
         <w:tab/>
         <w:t xml:space="preserve"> ...//rest of constructor here </w:t>
@@ -465,7 +597,11 @@
         </w:rPr>
       </w:pPr>
       <w:r>
-        <w:rPr/>
+        <w:rPr>
+          <w:rFonts w:ascii="Calibri" w:hAnsi="Calibri"/>
+          <w:sz w:val="26"/>
+          <w:szCs w:val="26"/>
+        </w:rPr>
         <w:tab/>
         <w:tab/>
         <w:t xml:space="preserve">} </w:t>
@@ -479,7 +615,11 @@
         </w:rPr>
       </w:pPr>
       <w:r>
-        <w:rPr/>
+        <w:rPr>
+          <w:rFonts w:ascii="Calibri" w:hAnsi="Calibri"/>
+          <w:sz w:val="26"/>
+          <w:szCs w:val="26"/>
+        </w:rPr>
         <w:tab/>
         <w:tab/>
         <w:t xml:space="preserve">public function getPost() </w:t>
@@ -493,7 +633,11 @@
         </w:rPr>
       </w:pPr>
       <w:r>
-        <w:rPr/>
+        <w:rPr>
+          <w:rFonts w:ascii="Calibri" w:hAnsi="Calibri"/>
+          <w:sz w:val="26"/>
+          <w:szCs w:val="26"/>
+        </w:rPr>
         <w:tab/>
         <w:tab/>
         <w:t xml:space="preserve">{ </w:t>
@@ -507,7 +651,11 @@
         </w:rPr>
       </w:pPr>
       <w:r>
-        <w:rPr/>
+        <w:rPr>
+          <w:rFonts w:ascii="Calibri" w:hAnsi="Calibri"/>
+          <w:sz w:val="26"/>
+          <w:szCs w:val="26"/>
+        </w:rPr>
         <w:tab/>
         <w:tab/>
         <w:tab/>
@@ -522,7 +670,11 @@
         </w:rPr>
       </w:pPr>
       <w:r>
-        <w:rPr/>
+        <w:rPr>
+          <w:rFonts w:ascii="Calibri" w:hAnsi="Calibri"/>
+          <w:sz w:val="26"/>
+          <w:szCs w:val="26"/>
+        </w:rPr>
         <w:tab/>
         <w:tab/>
         <w:t xml:space="preserve">} </w:t>
@@ -536,7 +688,11 @@
         </w:rPr>
       </w:pPr>
       <w:r>
-        <w:rPr/>
+        <w:rPr>
+          <w:rFonts w:ascii="Calibri" w:hAnsi="Calibri"/>
+          <w:sz w:val="26"/>
+          <w:szCs w:val="26"/>
+        </w:rPr>
         <w:tab/>
         <w:t>}</w:t>
       </w:r>
@@ -550,8 +706,11 @@
       </w:pPr>
       <w:r>
         <w:rPr>
+          <w:rFonts w:ascii="Calibri" w:hAnsi="Calibri"/>
           <w:b/>
           <w:bCs/>
+          <w:sz w:val="26"/>
+          <w:szCs w:val="26"/>
         </w:rPr>
         <w:t>4. How to validate form data with JS (client side) and PHP (server side) in Magento 2?</w:t>
       </w:r>
@@ -564,7 +723,11 @@
         </w:rPr>
       </w:pPr>
       <w:r>
-        <w:rPr/>
+        <w:rPr>
+          <w:rFonts w:ascii="Calibri" w:hAnsi="Calibri"/>
+          <w:sz w:val="26"/>
+          <w:szCs w:val="26"/>
+        </w:rPr>
         <w:t>- step1: create a test form, the form is created as the attribute for validation.</w:t>
       </w:r>
     </w:p>
@@ -576,7 +739,11 @@
         </w:rPr>
       </w:pPr>
       <w:r>
-        <w:rPr/>
+        <w:rPr>
+          <w:rFonts w:ascii="Calibri" w:hAnsi="Calibri"/>
+          <w:sz w:val="26"/>
+          <w:szCs w:val="26"/>
+        </w:rPr>
         <w:tab/>
         <w:t>- step2: accept javascript validation, please run the below script:</w:t>
       </w:r>
@@ -589,7 +756,11 @@
         </w:rPr>
       </w:pPr>
       <w:r>
-        <w:rPr/>
+        <w:rPr>
+          <w:rFonts w:ascii="Calibri" w:hAnsi="Calibri"/>
+          <w:sz w:val="26"/>
+          <w:szCs w:val="26"/>
+        </w:rPr>
         <w:tab/>
         <w:tab/>
         <w:t>&lt;script type="text/x-magento-init"&gt;</w:t>
@@ -603,7 +774,11 @@
         </w:rPr>
       </w:pPr>
       <w:r>
-        <w:rPr/>
+        <w:rPr>
+          <w:rFonts w:ascii="Calibri" w:hAnsi="Calibri"/>
+          <w:sz w:val="26"/>
+          <w:szCs w:val="26"/>
+        </w:rPr>
         <w:tab/>
         <w:tab/>
         <w:t xml:space="preserve">    {</w:t>
@@ -617,7 +792,11 @@
         </w:rPr>
       </w:pPr>
       <w:r>
-        <w:rPr/>
+        <w:rPr>
+          <w:rFonts w:ascii="Calibri" w:hAnsi="Calibri"/>
+          <w:sz w:val="26"/>
+          <w:szCs w:val="26"/>
+        </w:rPr>
         <w:tab/>
         <w:tab/>
         <w:tab/>
@@ -632,7 +811,11 @@
         </w:rPr>
       </w:pPr>
       <w:r>
-        <w:rPr/>
+        <w:rPr>
+          <w:rFonts w:ascii="Calibri" w:hAnsi="Calibri"/>
+          <w:sz w:val="26"/>
+          <w:szCs w:val="26"/>
+        </w:rPr>
         <w:tab/>
         <w:tab/>
         <w:tab/>
@@ -647,7 +830,11 @@
         </w:rPr>
       </w:pPr>
       <w:r>
-        <w:rPr/>
+        <w:rPr>
+          <w:rFonts w:ascii="Calibri" w:hAnsi="Calibri"/>
+          <w:sz w:val="26"/>
+          <w:szCs w:val="26"/>
+        </w:rPr>
         <w:tab/>
         <w:tab/>
         <w:tab/>
@@ -662,7 +849,11 @@
         </w:rPr>
       </w:pPr>
       <w:r>
-        <w:rPr/>
+        <w:rPr>
+          <w:rFonts w:ascii="Calibri" w:hAnsi="Calibri"/>
+          <w:sz w:val="26"/>
+          <w:szCs w:val="26"/>
+        </w:rPr>
         <w:tab/>
         <w:tab/>
         <w:t xml:space="preserve">    }</w:t>
@@ -676,7 +867,11 @@
         </w:rPr>
       </w:pPr>
       <w:r>
-        <w:rPr/>
+        <w:rPr>
+          <w:rFonts w:ascii="Calibri" w:hAnsi="Calibri"/>
+          <w:sz w:val="26"/>
+          <w:szCs w:val="26"/>
+        </w:rPr>
         <w:tab/>
         <w:tab/>
         <w:t>&lt;/script&gt;</w:t>
@@ -687,21 +882,31 @@
         <w:pStyle w:val="Normal"/>
         <w:rPr>
           <w:rFonts w:ascii="Calibri" w:hAnsi="Calibri"/>
-        </w:rPr>
-      </w:pPr>
-      <w:r>
-        <w:rPr/>
-      </w:r>
-    </w:p>
-    <w:p>
-      <w:pPr>
-        <w:pStyle w:val="Normal"/>
-        <w:rPr>
-          <w:rFonts w:ascii="Calibri" w:hAnsi="Calibri"/>
-        </w:rPr>
-      </w:pPr>
-      <w:r>
-        <w:rPr/>
+          <w:sz w:val="26"/>
+          <w:szCs w:val="26"/>
+        </w:rPr>
+      </w:pPr>
+      <w:r>
+        <w:rPr>
+          <w:rFonts w:ascii="Calibri" w:hAnsi="Calibri"/>
+          <w:sz w:val="26"/>
+          <w:szCs w:val="26"/>
+        </w:rPr>
+      </w:r>
+    </w:p>
+    <w:p>
+      <w:pPr>
+        <w:pStyle w:val="Normal"/>
+        <w:rPr>
+          <w:rFonts w:ascii="Calibri" w:hAnsi="Calibri"/>
+        </w:rPr>
+      </w:pPr>
+      <w:r>
+        <w:rPr>
+          <w:rFonts w:ascii="Calibri" w:hAnsi="Calibri"/>
+          <w:sz w:val="26"/>
+          <w:szCs w:val="26"/>
+        </w:rPr>
         <w:tab/>
         <w:t>or you can make that operation directly in .html like this:</w:t>
       </w:r>
@@ -714,7 +919,11 @@
         </w:rPr>
       </w:pPr>
       <w:r>
-        <w:rPr/>
+        <w:rPr>
+          <w:rFonts w:ascii="Calibri" w:hAnsi="Calibri"/>
+          <w:sz w:val="26"/>
+          <w:szCs w:val="26"/>
+        </w:rPr>
         <w:tab/>
         <w:tab/>
         <w:t>&lt;form data-mage-init='{"validation": {}}' class="form" id="custom-form" method="post" autocomplete="off"&gt;</w:t>
@@ -728,7 +937,11 @@
         </w:rPr>
       </w:pPr>
       <w:r>
-        <w:rPr/>
+        <w:rPr>
+          <w:rFonts w:ascii="Calibri" w:hAnsi="Calibri"/>
+          <w:sz w:val="26"/>
+          <w:szCs w:val="26"/>
+        </w:rPr>
         <w:tab/>
         <w:tab/>
         <w:t>or</w:t>
@@ -739,21 +952,31 @@
         <w:pStyle w:val="Normal"/>
         <w:rPr>
           <w:rFonts w:ascii="Calibri" w:hAnsi="Calibri"/>
-        </w:rPr>
-      </w:pPr>
-      <w:r>
-        <w:rPr/>
-      </w:r>
-    </w:p>
-    <w:p>
-      <w:pPr>
-        <w:pStyle w:val="Normal"/>
-        <w:rPr>
-          <w:rFonts w:ascii="Calibri" w:hAnsi="Calibri"/>
-        </w:rPr>
-      </w:pPr>
-      <w:r>
-        <w:rPr/>
+          <w:sz w:val="26"/>
+          <w:szCs w:val="26"/>
+        </w:rPr>
+      </w:pPr>
+      <w:r>
+        <w:rPr>
+          <w:rFonts w:ascii="Calibri" w:hAnsi="Calibri"/>
+          <w:sz w:val="26"/>
+          <w:szCs w:val="26"/>
+        </w:rPr>
+      </w:r>
+    </w:p>
+    <w:p>
+      <w:pPr>
+        <w:pStyle w:val="Normal"/>
+        <w:rPr>
+          <w:rFonts w:ascii="Calibri" w:hAnsi="Calibri"/>
+        </w:rPr>
+      </w:pPr>
+      <w:r>
+        <w:rPr>
+          <w:rFonts w:ascii="Calibri" w:hAnsi="Calibri"/>
+          <w:sz w:val="26"/>
+          <w:szCs w:val="26"/>
+        </w:rPr>
         <w:tab/>
         <w:tab/>
         <w:t>&lt;script type="text/javascript"&gt;</w:t>
@@ -767,7 +990,11 @@
         </w:rPr>
       </w:pPr>
       <w:r>
-        <w:rPr/>
+        <w:rPr>
+          <w:rFonts w:ascii="Calibri" w:hAnsi="Calibri"/>
+          <w:sz w:val="26"/>
+          <w:szCs w:val="26"/>
+        </w:rPr>
         <w:tab/>
         <w:tab/>
         <w:t>require([</w:t>
@@ -781,7 +1008,11 @@
         </w:rPr>
       </w:pPr>
       <w:r>
-        <w:rPr/>
+        <w:rPr>
+          <w:rFonts w:ascii="Calibri" w:hAnsi="Calibri"/>
+          <w:sz w:val="26"/>
+          <w:szCs w:val="26"/>
+        </w:rPr>
         <w:tab/>
         <w:tab/>
         <w:t xml:space="preserve">    'jquery',</w:t>
@@ -795,7 +1026,11 @@
         </w:rPr>
       </w:pPr>
       <w:r>
-        <w:rPr/>
+        <w:rPr>
+          <w:rFonts w:ascii="Calibri" w:hAnsi="Calibri"/>
+          <w:sz w:val="26"/>
+          <w:szCs w:val="26"/>
+        </w:rPr>
         <w:tab/>
         <w:tab/>
         <w:t xml:space="preserve">    'mage/mage'</w:t>
@@ -809,7 +1044,11 @@
         </w:rPr>
       </w:pPr>
       <w:r>
-        <w:rPr/>
+        <w:rPr>
+          <w:rFonts w:ascii="Calibri" w:hAnsi="Calibri"/>
+          <w:sz w:val="26"/>
+          <w:szCs w:val="26"/>
+        </w:rPr>
         <w:tab/>
         <w:tab/>
         <w:t>], function($){</w:t>
@@ -823,7 +1062,11 @@
         </w:rPr>
       </w:pPr>
       <w:r>
-        <w:rPr/>
+        <w:rPr>
+          <w:rFonts w:ascii="Calibri" w:hAnsi="Calibri"/>
+          <w:sz w:val="26"/>
+          <w:szCs w:val="26"/>
+        </w:rPr>
         <w:tab/>
         <w:tab/>
         <w:t xml:space="preserve"> </w:t>
@@ -837,7 +1080,11 @@
         </w:rPr>
       </w:pPr>
       <w:r>
-        <w:rPr/>
+        <w:rPr>
+          <w:rFonts w:ascii="Calibri" w:hAnsi="Calibri"/>
+          <w:sz w:val="26"/>
+          <w:szCs w:val="26"/>
+        </w:rPr>
         <w:tab/>
         <w:tab/>
         <w:t xml:space="preserve">   var dataForm = $('#custom-form');</w:t>
@@ -851,7 +1098,11 @@
         </w:rPr>
       </w:pPr>
       <w:r>
-        <w:rPr/>
+        <w:rPr>
+          <w:rFonts w:ascii="Calibri" w:hAnsi="Calibri"/>
+          <w:sz w:val="26"/>
+          <w:szCs w:val="26"/>
+        </w:rPr>
         <w:tab/>
         <w:tab/>
         <w:t xml:space="preserve">   dataForm.mage('validation', {});</w:t>
@@ -865,7 +1116,11 @@
         </w:rPr>
       </w:pPr>
       <w:r>
-        <w:rPr/>
+        <w:rPr>
+          <w:rFonts w:ascii="Calibri" w:hAnsi="Calibri"/>
+          <w:sz w:val="26"/>
+          <w:szCs w:val="26"/>
+        </w:rPr>
         <w:tab/>
         <w:tab/>
         <w:t xml:space="preserve"> </w:t>
@@ -879,7 +1134,11 @@
         </w:rPr>
       </w:pPr>
       <w:r>
-        <w:rPr/>
+        <w:rPr>
+          <w:rFonts w:ascii="Calibri" w:hAnsi="Calibri"/>
+          <w:sz w:val="26"/>
+          <w:szCs w:val="26"/>
+        </w:rPr>
         <w:tab/>
         <w:tab/>
         <w:t>});</w:t>
@@ -893,7 +1152,11 @@
         </w:rPr>
       </w:pPr>
       <w:r>
-        <w:rPr/>
+        <w:rPr>
+          <w:rFonts w:ascii="Calibri" w:hAnsi="Calibri"/>
+          <w:sz w:val="26"/>
+          <w:szCs w:val="26"/>
+        </w:rPr>
         <w:tab/>
         <w:tab/>
         <w:t>&lt;/script&gt;</w:t>
@@ -908,8 +1171,11 @@
       </w:pPr>
       <w:r>
         <w:rPr>
+          <w:rFonts w:ascii="Calibri" w:hAnsi="Calibri"/>
           <w:b/>
           <w:bCs/>
+          <w:sz w:val="26"/>
+          <w:szCs w:val="26"/>
         </w:rPr>
         <w:t>5. How to initiate configuration for a component ?</w:t>
       </w:r>
@@ -932,16 +1198,161 @@
       </w:pPr>
       <w:r>
         <w:rPr>
-          <w:rFonts w:ascii="apple-system;BlinkMacSystemFont;Segoe UI;Roboto;Helvetica;Arial;sans-serif;Apple Color Emoji;Segoe UI Emoji;Segoe UI Symbol" w:hAnsi="apple-system;BlinkMacSystemFont;Segoe UI;Roboto;Helvetica;Arial;sans-serif;Apple Color Emoji;Segoe UI Emoji;Segoe UI Symbol"/>
+          <w:rFonts w:ascii="Calibri" w:hAnsi="Calibri"/>
           <w:b w:val="false"/>
           <w:i w:val="false"/>
           <w:caps w:val="false"/>
           <w:smallCaps w:val="false"/>
           <w:color w:val="2B2B2C"/>
           <w:spacing w:val="0"/>
-          <w:sz w:val="24"/>
+          <w:sz w:val="26"/>
+          <w:szCs w:val="26"/>
         </w:rPr>
         <w:t>To run the Component Manager:</w:t>
+      </w:r>
+    </w:p>
+    <w:p>
+      <w:pPr>
+        <w:pStyle w:val="TextBody"/>
+        <w:widowControl/>
+        <w:spacing w:before="0" w:after="0"/>
+        <w:ind w:left="0" w:right="0" w:hanging="0"/>
+        <w:rPr>
+          <w:rFonts w:ascii="Calibri" w:hAnsi="Calibri"/>
+          <w:sz w:val="26"/>
+          <w:szCs w:val="26"/>
+        </w:rPr>
+      </w:pPr>
+      <w:r>
+        <w:rPr>
+          <w:rFonts w:ascii="Calibri" w:hAnsi="Calibri"/>
+          <w:b w:val="false"/>
+          <w:bCs w:val="false"/>
+          <w:i w:val="false"/>
+          <w:caps w:val="false"/>
+          <w:smallCaps w:val="false"/>
+          <w:color w:val="000000"/>
+          <w:spacing w:val="0"/>
+          <w:sz w:val="26"/>
+          <w:szCs w:val="26"/>
+        </w:rPr>
+        <w:t>-Log in to the </w:t>
+      </w:r>
+      <w:r>
+        <w:rPr>
+          <w:rFonts w:ascii="Calibri" w:hAnsi="Calibri"/>
+          <w:b w:val="false"/>
+          <w:bCs w:val="false"/>
+          <w:i w:val="false"/>
+          <w:caps w:val="false"/>
+          <w:smallCaps w:val="false"/>
+          <w:color w:val="000000"/>
+          <w:spacing w:val="0"/>
+          <w:sz w:val="26"/>
+          <w:szCs w:val="26"/>
+          <w:bdr w:val="dotted" w:sz="2" w:space="1" w:color="0000EE"/>
+        </w:rPr>
+        <w:t>Magento Admin</w:t>
+      </w:r>
+      <w:r>
+        <w:rPr>
+          <w:rFonts w:ascii="Calibri" w:hAnsi="Calibri"/>
+          <w:b w:val="false"/>
+          <w:bCs w:val="false"/>
+          <w:i w:val="false"/>
+          <w:caps w:val="false"/>
+          <w:smallCaps w:val="false"/>
+          <w:color w:val="000000"/>
+          <w:spacing w:val="0"/>
+          <w:sz w:val="26"/>
+          <w:szCs w:val="26"/>
+        </w:rPr>
+        <w:t> as an administrator.</w:t>
+      </w:r>
+    </w:p>
+    <w:p>
+      <w:pPr>
+        <w:pStyle w:val="TextBody"/>
+        <w:widowControl/>
+        <w:ind w:left="0" w:right="0" w:hanging="0"/>
+        <w:rPr/>
+      </w:pPr>
+      <w:r>
+        <w:rPr>
+          <w:rFonts w:ascii="Calibri" w:hAnsi="Calibri"/>
+          <w:b w:val="false"/>
+          <w:bCs w:val="false"/>
+          <w:i w:val="false"/>
+          <w:caps w:val="false"/>
+          <w:smallCaps w:val="false"/>
+          <w:color w:val="000000"/>
+          <w:spacing w:val="0"/>
+          <w:sz w:val="26"/>
+          <w:szCs w:val="26"/>
+        </w:rPr>
+        <w:t>-Click </w:t>
+      </w:r>
+      <w:r>
+        <w:rPr>
+          <w:rStyle w:val="StrongEmphasis"/>
+          <w:rFonts w:ascii="Calibri" w:hAnsi="Calibri"/>
+          <w:b w:val="false"/>
+          <w:bCs w:val="false"/>
+          <w:i w:val="false"/>
+          <w:caps w:val="false"/>
+          <w:smallCaps w:val="false"/>
+          <w:color w:val="000000"/>
+          <w:spacing w:val="0"/>
+          <w:sz w:val="26"/>
+          <w:szCs w:val="26"/>
+        </w:rPr>
+        <w:t>System</w:t>
+      </w:r>
+      <w:r>
+        <w:rPr>
+          <w:rFonts w:ascii="Calibri" w:hAnsi="Calibri"/>
+          <w:b w:val="false"/>
+          <w:bCs w:val="false"/>
+          <w:i w:val="false"/>
+          <w:caps w:val="false"/>
+          <w:smallCaps w:val="false"/>
+          <w:color w:val="000000"/>
+          <w:spacing w:val="0"/>
+          <w:sz w:val="26"/>
+          <w:szCs w:val="26"/>
+        </w:rPr>
+        <w:t> &gt; </w:t>
+      </w:r>
+      <w:r>
+        <w:rPr>
+          <w:rStyle w:val="StrongEmphasis"/>
+          <w:rFonts w:ascii="Calibri" w:hAnsi="Calibri"/>
+          <w:b w:val="false"/>
+          <w:bCs w:val="false"/>
+          <w:i w:val="false"/>
+          <w:caps w:val="false"/>
+          <w:smallCaps w:val="false"/>
+          <w:color w:val="000000"/>
+          <w:spacing w:val="0"/>
+          <w:sz w:val="26"/>
+          <w:szCs w:val="26"/>
+        </w:rPr>
+        <w:t>Web Setup Wizard</w:t>
+      </w:r>
+      <w:r>
+        <w:rPr>
+          <w:rFonts w:ascii="Calibri" w:hAnsi="Calibri"/>
+          <w:b w:val="false"/>
+          <w:bCs w:val="false"/>
+          <w:i w:val="false"/>
+          <w:caps w:val="false"/>
+          <w:smallCaps w:val="false"/>
+          <w:color w:val="000000"/>
+          <w:spacing w:val="0"/>
+          <w:sz w:val="26"/>
+          <w:szCs w:val="26"/>
+        </w:rPr>
+        <w:t>. The following page displays.</w:t>
       </w:r>
     </w:p>
     <w:p>
@@ -954,7 +1365,7 @@
       </w:pPr>
       <w:r>
         <w:rPr>
-          <w:rFonts w:ascii="apple-system;BlinkMacSystemFont;Segoe UI;Roboto;Helvetica;Arial;sans-serif;Apple Color Emoji;Segoe UI Emoji;Segoe UI Symbol" w:hAnsi="apple-system;BlinkMacSystemFont;Segoe UI;Roboto;Helvetica;Arial;sans-serif;Apple Color Emoji;Segoe UI Emoji;Segoe UI Symbol"/>
+          <w:rFonts w:ascii="Calibri" w:hAnsi="Calibri"/>
           <w:b w:val="false"/>
           <w:bCs w:val="false"/>
           <w:i w:val="false"/>
@@ -962,13 +1373,15 @@
           <w:smallCaps w:val="false"/>
           <w:color w:val="000000"/>
           <w:spacing w:val="0"/>
-          <w:sz w:val="24"/>
-        </w:rPr>
-        <w:t>-Log in to the </w:t>
-      </w:r>
-      <w:r>
-        <w:rPr>
-          <w:rFonts w:ascii="apple-system;BlinkMacSystemFont;Segoe UI;Roboto;Helvetica;Arial;sans-serif;Apple Color Emoji;Segoe UI Emoji;Segoe UI Symbol" w:hAnsi="apple-system;BlinkMacSystemFont;Segoe UI;Roboto;Helvetica;Arial;sans-serif;Apple Color Emoji;Segoe UI Emoji;Segoe UI Symbol"/>
+          <w:sz w:val="26"/>
+          <w:szCs w:val="26"/>
+        </w:rPr>
+        <w:t>-Click </w:t>
+      </w:r>
+      <w:r>
+        <w:rPr>
+          <w:rStyle w:val="StrongEmphasis"/>
+          <w:rFonts w:ascii="Calibri" w:hAnsi="Calibri"/>
           <w:b w:val="false"/>
           <w:bCs w:val="false"/>
           <w:i w:val="false"/>
@@ -976,14 +1389,14 @@
           <w:smallCaps w:val="false"/>
           <w:color w:val="000000"/>
           <w:spacing w:val="0"/>
-          <w:sz w:val="24"/>
-          <w:bdr w:val="dotted" w:sz="2" w:space="1" w:color="0000EE"/>
-        </w:rPr>
-        <w:t>Magento Admin</w:t>
-      </w:r>
-      <w:r>
-        <w:rPr>
-          <w:rFonts w:ascii="apple-system;BlinkMacSystemFont;Segoe UI;Roboto;Helvetica;Arial;sans-serif;Apple Color Emoji;Segoe UI Emoji;Segoe UI Symbol" w:hAnsi="apple-system;BlinkMacSystemFont;Segoe UI;Roboto;Helvetica;Arial;sans-serif;Apple Color Emoji;Segoe UI Emoji;Segoe UI Symbol"/>
+          <w:sz w:val="26"/>
+          <w:szCs w:val="26"/>
+        </w:rPr>
+        <w:t>System Configuration</w:t>
+      </w:r>
+      <w:r>
+        <w:rPr>
+          <w:rFonts w:ascii="Calibri" w:hAnsi="Calibri"/>
           <w:b w:val="false"/>
           <w:bCs w:val="false"/>
           <w:i w:val="false"/>
@@ -991,89 +1404,10 @@
           <w:smallCaps w:val="false"/>
           <w:color w:val="000000"/>
           <w:spacing w:val="0"/>
-          <w:sz w:val="24"/>
-        </w:rPr>
-        <w:t> as an administrator.</w:t>
-      </w:r>
-    </w:p>
-    <w:p>
-      <w:pPr>
-        <w:pStyle w:val="TextBody"/>
-        <w:widowControl/>
-        <w:ind w:left="0" w:right="0" w:hanging="0"/>
-        <w:rPr/>
-      </w:pPr>
-      <w:r>
-        <w:rPr>
-          <w:rFonts w:ascii="apple-system;BlinkMacSystemFont;Segoe UI;Roboto;Helvetica;Arial;sans-serif;Apple Color Emoji;Segoe UI Emoji;Segoe UI Symbol" w:hAnsi="apple-system;BlinkMacSystemFont;Segoe UI;Roboto;Helvetica;Arial;sans-serif;Apple Color Emoji;Segoe UI Emoji;Segoe UI Symbol"/>
-          <w:b w:val="false"/>
-          <w:bCs w:val="false"/>
-          <w:i w:val="false"/>
-          <w:caps w:val="false"/>
-          <w:smallCaps w:val="false"/>
-          <w:color w:val="000000"/>
-          <w:spacing w:val="0"/>
-          <w:sz w:val="24"/>
-        </w:rPr>
-        <w:t>-Click </w:t>
-      </w:r>
-      <w:r>
-        <w:rPr>
-          <w:rStyle w:val="StrongEmphasis"/>
-          <w:rFonts w:ascii="apple-system;BlinkMacSystemFont;Segoe UI;Roboto;Helvetica;Arial;sans-serif;Apple Color Emoji;Segoe UI Emoji;Segoe UI Symbol" w:hAnsi="apple-system;BlinkMacSystemFont;Segoe UI;Roboto;Helvetica;Arial;sans-serif;Apple Color Emoji;Segoe UI Emoji;Segoe UI Symbol"/>
-          <w:b w:val="false"/>
-          <w:bCs w:val="false"/>
-          <w:i w:val="false"/>
-          <w:caps w:val="false"/>
-          <w:smallCaps w:val="false"/>
-          <w:color w:val="000000"/>
-          <w:spacing w:val="0"/>
-          <w:sz w:val="24"/>
-        </w:rPr>
-        <w:t>System</w:t>
-      </w:r>
-      <w:r>
-        <w:rPr>
-          <w:rFonts w:ascii="apple-system;BlinkMacSystemFont;Segoe UI;Roboto;Helvetica;Arial;sans-serif;Apple Color Emoji;Segoe UI Emoji;Segoe UI Symbol" w:hAnsi="apple-system;BlinkMacSystemFont;Segoe UI;Roboto;Helvetica;Arial;sans-serif;Apple Color Emoji;Segoe UI Emoji;Segoe UI Symbol"/>
-          <w:b w:val="false"/>
-          <w:bCs w:val="false"/>
-          <w:i w:val="false"/>
-          <w:caps w:val="false"/>
-          <w:smallCaps w:val="false"/>
-          <w:color w:val="000000"/>
-          <w:spacing w:val="0"/>
-          <w:sz w:val="24"/>
-        </w:rPr>
-        <w:t> &gt; </w:t>
-      </w:r>
-      <w:r>
-        <w:rPr>
-          <w:rStyle w:val="StrongEmphasis"/>
-          <w:rFonts w:ascii="apple-system;BlinkMacSystemFont;Segoe UI;Roboto;Helvetica;Arial;sans-serif;Apple Color Emoji;Segoe UI Emoji;Segoe UI Symbol" w:hAnsi="apple-system;BlinkMacSystemFont;Segoe UI;Roboto;Helvetica;Arial;sans-serif;Apple Color Emoji;Segoe UI Emoji;Segoe UI Symbol"/>
-          <w:b w:val="false"/>
-          <w:bCs w:val="false"/>
-          <w:i w:val="false"/>
-          <w:caps w:val="false"/>
-          <w:smallCaps w:val="false"/>
-          <w:color w:val="000000"/>
-          <w:spacing w:val="0"/>
-          <w:sz w:val="24"/>
-        </w:rPr>
-        <w:t>Web Setup Wizard</w:t>
-      </w:r>
-      <w:r>
-        <w:rPr>
-          <w:rFonts w:ascii="apple-system;BlinkMacSystemFont;Segoe UI;Roboto;Helvetica;Arial;sans-serif;Apple Color Emoji;Segoe UI Emoji;Segoe UI Symbol" w:hAnsi="apple-system;BlinkMacSystemFont;Segoe UI;Roboto;Helvetica;Arial;sans-serif;Apple Color Emoji;Segoe UI Emoji;Segoe UI Symbol"/>
-          <w:b w:val="false"/>
-          <w:bCs w:val="false"/>
-          <w:i w:val="false"/>
-          <w:caps w:val="false"/>
-          <w:smallCaps w:val="false"/>
-          <w:color w:val="000000"/>
-          <w:spacing w:val="0"/>
-          <w:sz w:val="24"/>
-        </w:rPr>
-        <w:t>. The following page displays.</w:t>
+          <w:sz w:val="26"/>
+          <w:szCs w:val="26"/>
+        </w:rPr>
+        <w:t>.</w:t>
       </w:r>
     </w:p>
     <w:p>
@@ -1086,7 +1420,7 @@
       </w:pPr>
       <w:r>
         <w:rPr>
-          <w:rFonts w:ascii="apple-system;BlinkMacSystemFont;Segoe UI;Roboto;Helvetica;Arial;sans-serif;Apple Color Emoji;Segoe UI Emoji;Segoe UI Symbol" w:hAnsi="apple-system;BlinkMacSystemFont;Segoe UI;Roboto;Helvetica;Arial;sans-serif;Apple Color Emoji;Segoe UI Emoji;Segoe UI Symbol"/>
+          <w:rFonts w:ascii="Calibri" w:hAnsi="Calibri"/>
           <w:b w:val="false"/>
           <w:bCs w:val="false"/>
           <w:i w:val="false"/>
@@ -1094,59 +1428,8 @@
           <w:smallCaps w:val="false"/>
           <w:color w:val="000000"/>
           <w:spacing w:val="0"/>
-          <w:sz w:val="24"/>
-        </w:rPr>
-        <w:t>-Click </w:t>
-      </w:r>
-      <w:r>
-        <w:rPr>
-          <w:rStyle w:val="StrongEmphasis"/>
-          <w:rFonts w:ascii="apple-system;BlinkMacSystemFont;Segoe UI;Roboto;Helvetica;Arial;sans-serif;Apple Color Emoji;Segoe UI Emoji;Segoe UI Symbol" w:hAnsi="apple-system;BlinkMacSystemFont;Segoe UI;Roboto;Helvetica;Arial;sans-serif;Apple Color Emoji;Segoe UI Emoji;Segoe UI Symbol"/>
-          <w:b w:val="false"/>
-          <w:bCs w:val="false"/>
-          <w:i w:val="false"/>
-          <w:caps w:val="false"/>
-          <w:smallCaps w:val="false"/>
-          <w:color w:val="000000"/>
-          <w:spacing w:val="0"/>
-          <w:sz w:val="24"/>
-        </w:rPr>
-        <w:t>System Configuration</w:t>
-      </w:r>
-      <w:r>
-        <w:rPr>
-          <w:rFonts w:ascii="apple-system;BlinkMacSystemFont;Segoe UI;Roboto;Helvetica;Arial;sans-serif;Apple Color Emoji;Segoe UI Emoji;Segoe UI Symbol" w:hAnsi="apple-system;BlinkMacSystemFont;Segoe UI;Roboto;Helvetica;Arial;sans-serif;Apple Color Emoji;Segoe UI Emoji;Segoe UI Symbol"/>
-          <w:b w:val="false"/>
-          <w:bCs w:val="false"/>
-          <w:i w:val="false"/>
-          <w:caps w:val="false"/>
-          <w:smallCaps w:val="false"/>
-          <w:color w:val="000000"/>
-          <w:spacing w:val="0"/>
-          <w:sz w:val="24"/>
-        </w:rPr>
-        <w:t>.</w:t>
-      </w:r>
-    </w:p>
-    <w:p>
-      <w:pPr>
-        <w:pStyle w:val="TextBody"/>
-        <w:widowControl/>
-        <w:spacing w:before="0" w:after="0"/>
-        <w:ind w:left="0" w:right="0" w:hanging="0"/>
-        <w:rPr/>
-      </w:pPr>
-      <w:r>
-        <w:rPr>
-          <w:rFonts w:ascii="apple-system;BlinkMacSystemFont;Segoe UI;Roboto;Helvetica;Arial;sans-serif;Apple Color Emoji;Segoe UI Emoji;Segoe UI Symbol" w:hAnsi="apple-system;BlinkMacSystemFont;Segoe UI;Roboto;Helvetica;Arial;sans-serif;Apple Color Emoji;Segoe UI Emoji;Segoe UI Symbol"/>
-          <w:b w:val="false"/>
-          <w:bCs w:val="false"/>
-          <w:i w:val="false"/>
-          <w:caps w:val="false"/>
-          <w:smallCaps w:val="false"/>
-          <w:color w:val="000000"/>
-          <w:spacing w:val="0"/>
-          <w:sz w:val="24"/>
+          <w:sz w:val="26"/>
+          <w:szCs w:val="26"/>
         </w:rPr>
         <w:t>-If you haven’t already done so, enter your </w:t>
       </w:r>
@@ -1154,7 +1437,7 @@
         <w:r>
           <w:rPr>
             <w:rStyle w:val="InternetLink"/>
-            <w:rFonts w:ascii="apple-system;BlinkMacSystemFont;Segoe UI;Roboto;Helvetica;Arial;sans-serif;Apple Color Emoji;Segoe UI Emoji;Segoe UI Symbol" w:hAnsi="apple-system;BlinkMacSystemFont;Segoe UI;Roboto;Helvetica;Arial;sans-serif;Apple Color Emoji;Segoe UI Emoji;Segoe UI Symbol"/>
+            <w:rFonts w:ascii="Calibri" w:hAnsi="Calibri"/>
             <w:b w:val="false"/>
             <w:bCs w:val="false"/>
             <w:i w:val="false"/>
@@ -1164,7 +1447,8 @@
             <w:dstrike w:val="false"/>
             <w:color w:val="000000"/>
             <w:spacing w:val="0"/>
-            <w:sz w:val="24"/>
+            <w:sz w:val="26"/>
+            <w:szCs w:val="26"/>
             <w:u w:val="none"/>
             <w:effect w:val="none"/>
           </w:rPr>
@@ -1173,7 +1457,7 @@
       </w:hyperlink>
       <w:r>
         <w:rPr>
-          <w:rFonts w:ascii="apple-system;BlinkMacSystemFont;Segoe UI;Roboto;Helvetica;Arial;sans-serif;Apple Color Emoji;Segoe UI Emoji;Segoe UI Symbol" w:hAnsi="apple-system;BlinkMacSystemFont;Segoe UI;Roboto;Helvetica;Arial;sans-serif;Apple Color Emoji;Segoe UI Emoji;Segoe UI Symbol"/>
+          <w:rFonts w:ascii="Calibri" w:hAnsi="Calibri"/>
           <w:b w:val="false"/>
           <w:bCs w:val="false"/>
           <w:i w:val="false"/>
@@ -1181,7 +1465,8 @@
           <w:smallCaps w:val="false"/>
           <w:color w:val="000000"/>
           <w:spacing w:val="0"/>
-          <w:sz w:val="24"/>
+          <w:sz w:val="26"/>
+          <w:szCs w:val="26"/>
         </w:rPr>
         <w:t> in the provided fields.</w:t>
       </w:r>
@@ -1196,7 +1481,7 @@
       </w:pPr>
       <w:r>
         <w:rPr>
-          <w:rFonts w:ascii="apple-system;BlinkMacSystemFont;Segoe UI;Roboto;Helvetica;Arial;sans-serif;Apple Color Emoji;Segoe UI Emoji;Segoe UI Symbol" w:hAnsi="apple-system;BlinkMacSystemFont;Segoe UI;Roboto;Helvetica;Arial;sans-serif;Apple Color Emoji;Segoe UI Emoji;Segoe UI Symbol"/>
+          <w:rFonts w:ascii="Calibri" w:hAnsi="Calibri"/>
           <w:b w:val="false"/>
           <w:bCs w:val="false"/>
           <w:i w:val="false"/>
@@ -1204,14 +1489,15 @@
           <w:smallCaps w:val="false"/>
           <w:color w:val="000000"/>
           <w:spacing w:val="0"/>
-          <w:sz w:val="24"/>
+          <w:sz w:val="26"/>
+          <w:szCs w:val="26"/>
         </w:rPr>
         <w:t>The following figure shows an example if you </w:t>
       </w:r>
       <w:r>
         <w:rPr>
           <w:rStyle w:val="Emphasis"/>
-          <w:rFonts w:ascii="apple-system;BlinkMacSystemFont;Segoe UI;Roboto;Helvetica;Arial;sans-serif;Apple Color Emoji;Segoe UI Emoji;Segoe UI Symbol" w:hAnsi="apple-system;BlinkMacSystemFont;Segoe UI;Roboto;Helvetica;Arial;sans-serif;Apple Color Emoji;Segoe UI Emoji;Segoe UI Symbol"/>
+          <w:rFonts w:ascii="Calibri" w:hAnsi="Calibri"/>
           <w:b w:val="false"/>
           <w:bCs w:val="false"/>
           <w:i/>
@@ -1219,13 +1505,14 @@
           <w:smallCaps w:val="false"/>
           <w:color w:val="000000"/>
           <w:spacing w:val="0"/>
-          <w:sz w:val="24"/>
+          <w:sz w:val="26"/>
+          <w:szCs w:val="26"/>
         </w:rPr>
         <w:t>have</w:t>
       </w:r>
       <w:r>
         <w:rPr>
-          <w:rFonts w:ascii="apple-system;BlinkMacSystemFont;Segoe UI;Roboto;Helvetica;Arial;sans-serif;Apple Color Emoji;Segoe UI Emoji;Segoe UI Symbol" w:hAnsi="apple-system;BlinkMacSystemFont;Segoe UI;Roboto;Helvetica;Arial;sans-serif;Apple Color Emoji;Segoe UI Emoji;Segoe UI Symbol"/>
+          <w:rFonts w:ascii="Calibri" w:hAnsi="Calibri"/>
           <w:b w:val="false"/>
           <w:bCs w:val="false"/>
           <w:i w:val="false"/>
@@ -1233,7 +1520,8 @@
           <w:smallCaps w:val="false"/>
           <w:color w:val="000000"/>
           <w:spacing w:val="0"/>
-          <w:sz w:val="24"/>
+          <w:sz w:val="26"/>
+          <w:szCs w:val="26"/>
         </w:rPr>
         <w:t> already entered your keys.</w:t>
       </w:r>
@@ -1248,7 +1536,7 @@
       </w:pPr>
       <w:r>
         <w:rPr>
-          <w:rFonts w:ascii="apple-system;BlinkMacSystemFont;Segoe UI;Roboto;Helvetica;Arial;sans-serif;Apple Color Emoji;Segoe UI Emoji;Segoe UI Symbol" w:hAnsi="apple-system;BlinkMacSystemFont;Segoe UI;Roboto;Helvetica;Arial;sans-serif;Apple Color Emoji;Segoe UI Emoji;Segoe UI Symbol"/>
+          <w:rFonts w:ascii="Calibri" w:hAnsi="Calibri"/>
           <w:b w:val="false"/>
           <w:bCs w:val="false"/>
           <w:i w:val="false"/>
@@ -1256,14 +1544,15 @@
           <w:smallCaps w:val="false"/>
           <w:color w:val="000000"/>
           <w:spacing w:val="0"/>
-          <w:sz w:val="24"/>
+          <w:sz w:val="26"/>
+          <w:szCs w:val="26"/>
         </w:rPr>
         <w:t>-Click </w:t>
       </w:r>
       <w:r>
         <w:rPr>
           <w:rStyle w:val="StrongEmphasis"/>
-          <w:rFonts w:ascii="apple-system;BlinkMacSystemFont;Segoe UI;Roboto;Helvetica;Arial;sans-serif;Apple Color Emoji;Segoe UI Emoji;Segoe UI Symbol" w:hAnsi="apple-system;BlinkMacSystemFont;Segoe UI;Roboto;Helvetica;Arial;sans-serif;Apple Color Emoji;Segoe UI Emoji;Segoe UI Symbol"/>
+          <w:rFonts w:ascii="Calibri" w:hAnsi="Calibri"/>
           <w:b w:val="false"/>
           <w:bCs w:val="false"/>
           <w:i w:val="false"/>
@@ -1271,13 +1560,14 @@
           <w:smallCaps w:val="false"/>
           <w:color w:val="000000"/>
           <w:spacing w:val="0"/>
-          <w:sz w:val="24"/>
+          <w:sz w:val="26"/>
+          <w:szCs w:val="26"/>
         </w:rPr>
         <w:t>Save Config</w:t>
       </w:r>
       <w:r>
         <w:rPr>
-          <w:rFonts w:ascii="apple-system;BlinkMacSystemFont;Segoe UI;Roboto;Helvetica;Arial;sans-serif;Apple Color Emoji;Segoe UI Emoji;Segoe UI Symbol" w:hAnsi="apple-system;BlinkMacSystemFont;Segoe UI;Roboto;Helvetica;Arial;sans-serif;Apple Color Emoji;Segoe UI Emoji;Segoe UI Symbol"/>
+          <w:rFonts w:ascii="Calibri" w:hAnsi="Calibri"/>
           <w:b w:val="false"/>
           <w:bCs w:val="false"/>
           <w:i w:val="false"/>
@@ -1285,7 +1575,8 @@
           <w:smallCaps w:val="false"/>
           <w:color w:val="000000"/>
           <w:spacing w:val="0"/>
-          <w:sz w:val="24"/>
+          <w:sz w:val="26"/>
+          <w:szCs w:val="26"/>
         </w:rPr>
         <w:t>.</w:t>
       </w:r>
@@ -1300,7 +1591,7 @@
       </w:pPr>
       <w:r>
         <w:rPr>
-          <w:rFonts w:ascii="apple-system;BlinkMacSystemFont;Segoe UI;Roboto;Helvetica;Arial;sans-serif;Apple Color Emoji;Segoe UI Emoji;Segoe UI Symbol" w:hAnsi="apple-system;BlinkMacSystemFont;Segoe UI;Roboto;Helvetica;Arial;sans-serif;Apple Color Emoji;Segoe UI Emoji;Segoe UI Symbol"/>
+          <w:rFonts w:ascii="Calibri" w:hAnsi="Calibri"/>
           <w:b w:val="false"/>
           <w:bCs w:val="false"/>
           <w:i w:val="false"/>
@@ -1308,14 +1599,15 @@
           <w:smallCaps w:val="false"/>
           <w:color w:val="000000"/>
           <w:spacing w:val="0"/>
-          <w:sz w:val="24"/>
+          <w:sz w:val="26"/>
+          <w:szCs w:val="26"/>
         </w:rPr>
         <w:t>-Click </w:t>
       </w:r>
       <w:r>
         <w:rPr>
           <w:rStyle w:val="StrongEmphasis"/>
-          <w:rFonts w:ascii="apple-system;BlinkMacSystemFont;Segoe UI;Roboto;Helvetica;Arial;sans-serif;Apple Color Emoji;Segoe UI Emoji;Segoe UI Symbol" w:hAnsi="apple-system;BlinkMacSystemFont;Segoe UI;Roboto;Helvetica;Arial;sans-serif;Apple Color Emoji;Segoe UI Emoji;Segoe UI Symbol"/>
+          <w:rFonts w:ascii="Calibri" w:hAnsi="Calibri"/>
           <w:b w:val="false"/>
           <w:bCs w:val="false"/>
           <w:i w:val="false"/>
@@ -1323,13 +1615,14 @@
           <w:smallCaps w:val="false"/>
           <w:color w:val="000000"/>
           <w:spacing w:val="0"/>
-          <w:sz w:val="24"/>
+          <w:sz w:val="26"/>
+          <w:szCs w:val="26"/>
         </w:rPr>
         <w:t>Component Manager</w:t>
       </w:r>
       <w:r>
         <w:rPr>
-          <w:rFonts w:ascii="apple-system;BlinkMacSystemFont;Segoe UI;Roboto;Helvetica;Arial;sans-serif;Apple Color Emoji;Segoe UI Emoji;Segoe UI Symbol" w:hAnsi="apple-system;BlinkMacSystemFont;Segoe UI;Roboto;Helvetica;Arial;sans-serif;Apple Color Emoji;Segoe UI Emoji;Segoe UI Symbol"/>
+          <w:rFonts w:ascii="Calibri" w:hAnsi="Calibri"/>
           <w:b w:val="false"/>
           <w:bCs w:val="false"/>
           <w:i w:val="false"/>
@@ -1337,7 +1630,8 @@
           <w:smallCaps w:val="false"/>
           <w:color w:val="000000"/>
           <w:spacing w:val="0"/>
-          <w:sz w:val="24"/>
+          <w:sz w:val="26"/>
+          <w:szCs w:val="26"/>
         </w:rPr>
         <w:t> and continue with </w:t>
       </w:r>
@@ -1345,7 +1639,7 @@
         <w:r>
           <w:rPr>
             <w:rStyle w:val="InternetLink"/>
-            <w:rFonts w:ascii="apple-system;BlinkMacSystemFont;Segoe UI;Roboto;Helvetica;Arial;sans-serif;Apple Color Emoji;Segoe UI Emoji;Segoe UI Symbol" w:hAnsi="apple-system;BlinkMacSystemFont;Segoe UI;Roboto;Helvetica;Arial;sans-serif;Apple Color Emoji;Segoe UI Emoji;Segoe UI Symbol"/>
+            <w:rFonts w:ascii="Calibri" w:hAnsi="Calibri"/>
             <w:b w:val="false"/>
             <w:bCs w:val="false"/>
             <w:i w:val="false"/>
@@ -1355,7 +1649,8 @@
             <w:dstrike w:val="false"/>
             <w:color w:val="000000"/>
             <w:spacing w:val="0"/>
-            <w:sz w:val="24"/>
+            <w:sz w:val="26"/>
+            <w:szCs w:val="26"/>
             <w:u w:val="none"/>
             <w:effect w:val="none"/>
           </w:rPr>
@@ -1364,7 +1659,7 @@
       </w:hyperlink>
       <w:r>
         <w:rPr>
-          <w:rFonts w:ascii="apple-system;BlinkMacSystemFont;Segoe UI;Roboto;Helvetica;Arial;sans-serif;Apple Color Emoji;Segoe UI Emoji;Segoe UI Symbol" w:hAnsi="apple-system;BlinkMacSystemFont;Segoe UI;Roboto;Helvetica;Arial;sans-serif;Apple Color Emoji;Segoe UI Emoji;Segoe UI Symbol"/>
+          <w:rFonts w:ascii="Calibri" w:hAnsi="Calibri"/>
           <w:b w:val="false"/>
           <w:bCs w:val="false"/>
           <w:i w:val="false"/>
@@ -1372,7 +1667,8 @@
           <w:smallCaps w:val="false"/>
           <w:color w:val="000000"/>
           <w:spacing w:val="0"/>
-          <w:sz w:val="24"/>
+          <w:sz w:val="26"/>
+          <w:szCs w:val="26"/>
         </w:rPr>
         <w:t>.</w:t>
       </w:r>
@@ -1387,7 +1683,7 @@
       </w:pPr>
       <w:r>
         <w:rPr>
-          <w:rFonts w:ascii="apple-system;BlinkMacSystemFont;Segoe UI;Roboto;Helvetica;Arial;sans-serif;Apple Color Emoji;Segoe UI Emoji;Segoe UI Symbol" w:hAnsi="apple-system;BlinkMacSystemFont;Segoe UI;Roboto;Helvetica;Arial;sans-serif;Apple Color Emoji;Segoe UI Emoji;Segoe UI Symbol"/>
+          <w:rFonts w:ascii="Calibri" w:hAnsi="Calibri"/>
           <w:b w:val="false"/>
           <w:bCs w:val="false"/>
           <w:i w:val="false"/>
@@ -1395,7 +1691,8 @@
           <w:smallCaps w:val="false"/>
           <w:color w:val="000000"/>
           <w:spacing w:val="0"/>
-          <w:sz w:val="24"/>
+          <w:sz w:val="26"/>
+          <w:szCs w:val="26"/>
         </w:rPr>
         <w:t>To upgrade Magento system software instead, see </w:t>
       </w:r>
@@ -1403,7 +1700,7 @@
         <w:r>
           <w:rPr>
             <w:rStyle w:val="InternetLink"/>
-            <w:rFonts w:ascii="apple-system;BlinkMacSystemFont;Segoe UI;Roboto;Helvetica;Arial;sans-serif;Apple Color Emoji;Segoe UI Emoji;Segoe UI Symbol" w:hAnsi="apple-system;BlinkMacSystemFont;Segoe UI;Roboto;Helvetica;Arial;sans-serif;Apple Color Emoji;Segoe UI Emoji;Segoe UI Symbol"/>
+            <w:rFonts w:ascii="Calibri" w:hAnsi="Calibri"/>
             <w:b w:val="false"/>
             <w:bCs w:val="false"/>
             <w:i w:val="false"/>
@@ -1413,7 +1710,8 @@
             <w:dstrike w:val="false"/>
             <w:color w:val="000000"/>
             <w:spacing w:val="0"/>
-            <w:sz w:val="24"/>
+            <w:sz w:val="26"/>
+            <w:szCs w:val="26"/>
             <w:u w:val="none"/>
             <w:effect w:val="none"/>
           </w:rPr>
@@ -1422,7 +1720,7 @@
       </w:hyperlink>
       <w:r>
         <w:rPr>
-          <w:rFonts w:ascii="apple-system;BlinkMacSystemFont;Segoe UI;Roboto;Helvetica;Arial;sans-serif;Apple Color Emoji;Segoe UI Emoji;Segoe UI Symbol" w:hAnsi="apple-system;BlinkMacSystemFont;Segoe UI;Roboto;Helvetica;Arial;sans-serif;Apple Color Emoji;Segoe UI Emoji;Segoe UI Symbol"/>
+          <w:rFonts w:ascii="Calibri" w:hAnsi="Calibri"/>
           <w:b w:val="false"/>
           <w:bCs w:val="false"/>
           <w:i w:val="false"/>
@@ -1430,7 +1728,8 @@
           <w:smallCaps w:val="false"/>
           <w:color w:val="000000"/>
           <w:spacing w:val="0"/>
-          <w:sz w:val="24"/>
+          <w:sz w:val="26"/>
+          <w:szCs w:val="26"/>
         </w:rPr>
         <w:t>.</w:t>
       </w:r>
@@ -1440,10 +1739,16 @@
         <w:pStyle w:val="Normal"/>
         <w:rPr>
           <w:rFonts w:ascii="Calibri" w:hAnsi="Calibri"/>
-        </w:rPr>
-      </w:pPr>
-      <w:r>
-        <w:rPr/>
+          <w:sz w:val="26"/>
+          <w:szCs w:val="26"/>
+        </w:rPr>
+      </w:pPr>
+      <w:r>
+        <w:rPr>
+          <w:rFonts w:ascii="Calibri" w:hAnsi="Calibri"/>
+          <w:sz w:val="26"/>
+          <w:szCs w:val="26"/>
+        </w:rPr>
       </w:r>
     </w:p>
     <w:p>
@@ -1459,8 +1764,11 @@
       </w:pPr>
       <w:r>
         <w:rPr>
+          <w:rFonts w:ascii="Calibri" w:hAnsi="Calibri"/>
           <w:b/>
           <w:bCs/>
+          <w:sz w:val="26"/>
+          <w:szCs w:val="26"/>
         </w:rPr>
         <w:t>6. What is VirtualType in di.xml? Can we use a data provider class implementation instead of VirtualType ?</w:t>
       </w:r>
@@ -1472,21 +1780,31 @@
         <w:bidi w:val="0"/>
         <w:spacing w:lineRule="auto" w:line="259" w:before="0" w:after="160"/>
         <w:jc w:val="left"/>
-        <w:rPr/>
-      </w:pPr>
-      <w:r>
-        <w:rPr/>
+        <w:rPr>
+          <w:rFonts w:ascii="Calibri" w:hAnsi="Calibri"/>
+          <w:sz w:val="26"/>
+          <w:szCs w:val="26"/>
+        </w:rPr>
+      </w:pPr>
+      <w:r>
+        <w:rPr>
+          <w:rFonts w:ascii="Calibri" w:hAnsi="Calibri"/>
+          <w:sz w:val="26"/>
+          <w:szCs w:val="26"/>
+        </w:rPr>
         <w:t xml:space="preserve">- </w:t>
       </w:r>
       <w:r>
         <w:rPr>
+          <w:rFonts w:ascii="Calibri" w:hAnsi="Calibri"/>
           <w:b w:val="false"/>
           <w:i w:val="false"/>
           <w:caps w:val="false"/>
           <w:smallCaps w:val="false"/>
           <w:color w:val="3D4245"/>
           <w:spacing w:val="0"/>
-          <w:sz w:val="23"/>
+          <w:sz w:val="26"/>
+          <w:szCs w:val="26"/>
         </w:rPr>
         <w:t>VirtualType là một cách để chèn các phụ thuộc khác nhau vào các lớp hiện có mà không ảnh hưởng đến các lớp khác.</w:t>
       </w:r>
@@ -1498,24 +1816,953 @@
         <w:bidi w:val="0"/>
         <w:spacing w:lineRule="auto" w:line="259" w:before="0" w:after="160"/>
         <w:jc w:val="left"/>
+        <w:rPr>
+          <w:b w:val="false"/>
+          <w:b w:val="false"/>
+          <w:i w:val="false"/>
+          <w:i w:val="false"/>
+          <w:caps w:val="false"/>
+          <w:smallCaps w:val="false"/>
+          <w:color w:val="3D4245"/>
+          <w:spacing w:val="0"/>
+        </w:rPr>
+      </w:pPr>
+      <w:r>
+        <w:rPr>
+          <w:rFonts w:ascii="Calibri" w:hAnsi="Calibri"/>
+          <w:sz w:val="26"/>
+          <w:szCs w:val="26"/>
+        </w:rPr>
+      </w:r>
+      <w:r>
+        <w:br w:type="page"/>
+      </w:r>
+    </w:p>
+    <w:p>
+      <w:pPr>
+        <w:pStyle w:val="Normal"/>
+        <w:widowControl/>
+        <w:bidi w:val="0"/>
+        <w:spacing w:lineRule="auto" w:line="259" w:before="0" w:after="160"/>
+        <w:jc w:val="left"/>
+        <w:rPr>
+          <w:b w:val="false"/>
+          <w:b w:val="false"/>
+          <w:i w:val="false"/>
+          <w:i w:val="false"/>
+          <w:caps w:val="false"/>
+          <w:smallCaps w:val="false"/>
+          <w:color w:val="3D4245"/>
+          <w:spacing w:val="0"/>
+        </w:rPr>
+      </w:pPr>
+      <w:r>
+        <w:rPr>
+          <w:rFonts w:ascii="Calibri" w:hAnsi="Calibri"/>
+          <w:sz w:val="26"/>
+          <w:szCs w:val="26"/>
+        </w:rPr>
+      </w:r>
+    </w:p>
+    <w:p>
+      <w:pPr>
+        <w:pStyle w:val="TextBody"/>
+        <w:widowControl/>
+        <w:bidi w:val="0"/>
+        <w:spacing w:lineRule="auto" w:line="259" w:before="0" w:after="160"/>
+        <w:jc w:val="left"/>
+        <w:rPr>
+          <w:rFonts w:ascii="Calibri" w:hAnsi="Calibri"/>
+          <w:b/>
+          <w:b/>
+          <w:bCs/>
+          <w:i w:val="false"/>
+          <w:caps w:val="false"/>
+          <w:smallCaps w:val="false"/>
+          <w:spacing w:val="0"/>
+          <w:sz w:val="26"/>
+          <w:szCs w:val="26"/>
+        </w:rPr>
+      </w:pPr>
+      <w:r>
+        <w:rPr>
+          <w:rFonts w:ascii="Calibri" w:hAnsi="Calibri"/>
+          <w:b/>
+          <w:bCs/>
+          <w:i w:val="false"/>
+          <w:caps w:val="false"/>
+          <w:smallCaps w:val="false"/>
+          <w:color w:val="3D4245"/>
+          <w:spacing w:val="0"/>
+          <w:sz w:val="26"/>
+          <w:szCs w:val="26"/>
+        </w:rPr>
+        <w:t xml:space="preserve">7. What is the difference between custom EAV attributes and extension attributes </w:t>
+      </w:r>
+    </w:p>
+    <w:p>
+      <w:pPr>
+        <w:pStyle w:val="TextBody"/>
+        <w:widowControl/>
+        <w:pBdr/>
+        <w:bidi w:val="0"/>
+        <w:spacing w:lineRule="auto" w:line="240" w:before="0" w:after="0"/>
+        <w:ind w:left="0" w:right="0" w:hanging="0"/>
+        <w:rPr>
+          <w:rFonts w:ascii="Calibri" w:hAnsi="Calibri"/>
+          <w:b w:val="false"/>
+          <w:i w:val="false"/>
+          <w:caps w:val="false"/>
+          <w:smallCaps w:val="false"/>
+          <w:spacing w:val="0"/>
+          <w:sz w:val="26"/>
+          <w:szCs w:val="26"/>
+        </w:rPr>
+      </w:pPr>
+      <w:r>
+        <w:rPr>
+          <w:rFonts w:ascii="Calibri" w:hAnsi="Calibri"/>
+          <w:b w:val="false"/>
+          <w:i w:val="false"/>
+          <w:caps w:val="false"/>
+          <w:smallCaps w:val="false"/>
+          <w:spacing w:val="0"/>
+          <w:sz w:val="26"/>
+          <w:szCs w:val="26"/>
+        </w:rPr>
+      </w:r>
+    </w:p>
+    <w:p>
+      <w:pPr>
+        <w:pStyle w:val="TextBody"/>
+        <w:widowControl/>
+        <w:pBdr/>
+        <w:bidi w:val="0"/>
+        <w:spacing w:lineRule="auto" w:line="240" w:before="0" w:after="0"/>
+        <w:ind w:left="0" w:right="0" w:hanging="0"/>
+        <w:rPr>
+          <w:rFonts w:ascii="Calibri" w:hAnsi="Calibri"/>
+          <w:b w:val="false"/>
+          <w:i w:val="false"/>
+          <w:caps w:val="false"/>
+          <w:smallCaps w:val="false"/>
+          <w:spacing w:val="0"/>
+          <w:sz w:val="26"/>
+          <w:szCs w:val="26"/>
+        </w:rPr>
+      </w:pPr>
+      <w:r>
+        <w:rPr>
+          <w:rFonts w:ascii="Calibri" w:hAnsi="Calibri"/>
+          <w:b w:val="false"/>
+          <w:i w:val="false"/>
+          <w:caps w:val="false"/>
+          <w:smallCaps w:val="false"/>
+          <w:color w:val="24292E"/>
+          <w:spacing w:val="0"/>
+          <w:sz w:val="26"/>
+          <w:szCs w:val="26"/>
+        </w:rPr>
+        <w:tab/>
+        <w:t>C</w:t>
+      </w:r>
+      <w:r>
+        <w:rPr>
+          <w:rFonts w:ascii="Calibri" w:hAnsi="Calibri"/>
+          <w:b w:val="false"/>
+          <w:i w:val="false"/>
+          <w:caps w:val="false"/>
+          <w:smallCaps w:val="false"/>
+          <w:color w:val="24292E"/>
+          <w:spacing w:val="0"/>
+          <w:sz w:val="26"/>
+          <w:szCs w:val="26"/>
+        </w:rPr>
+        <w:t>ác thuộc tính EAV chỉ có sẵn cho 2 thực thể Sản phẩm Catalog và Khách hàng. Bạn không thể thêm EAV cho các thực thể khác, như Stock, Wishlist etc. </w:t>
+      </w:r>
+    </w:p>
+    <w:p>
+      <w:pPr>
+        <w:pStyle w:val="TextBody"/>
+        <w:widowControl/>
+        <w:pBdr/>
+        <w:bidi w:val="0"/>
+        <w:spacing w:lineRule="auto" w:line="240" w:before="0" w:after="0"/>
+        <w:ind w:left="0" w:right="0" w:hanging="0"/>
+        <w:rPr>
+          <w:rFonts w:ascii="Calibri" w:hAnsi="Calibri"/>
+          <w:b w:val="false"/>
+          <w:i w:val="false"/>
+          <w:caps w:val="false"/>
+          <w:smallCaps w:val="false"/>
+          <w:spacing w:val="0"/>
+          <w:sz w:val="26"/>
+          <w:szCs w:val="26"/>
+        </w:rPr>
+      </w:pPr>
+      <w:r>
+        <w:rPr>
+          <w:rFonts w:ascii="Calibri" w:hAnsi="Calibri"/>
+          <w:b w:val="false"/>
+          <w:i w:val="false"/>
+          <w:caps w:val="false"/>
+          <w:smallCaps w:val="false"/>
+          <w:spacing w:val="0"/>
+          <w:sz w:val="26"/>
+          <w:szCs w:val="26"/>
+        </w:rPr>
+        <w:br/>
+        <w:tab/>
+      </w:r>
+      <w:r>
+        <w:rPr>
+          <w:rFonts w:ascii="Calibri" w:hAnsi="Calibri"/>
+          <w:b w:val="false"/>
+          <w:i w:val="false"/>
+          <w:caps w:val="false"/>
+          <w:smallCaps w:val="false"/>
+          <w:color w:val="24292E"/>
+          <w:spacing w:val="0"/>
+          <w:sz w:val="26"/>
+          <w:szCs w:val="26"/>
+        </w:rPr>
+        <w:t>Ngoài ra, các thuộc tính EAV chỉ thể hiện các kiểu thuộc tính đơn giản, so với các thuộc tính mở rộng, có thể đại diện cho một số kiểu đối tượng tùy chỉnh với giao diện riêng</w:t>
+      </w:r>
+    </w:p>
+    <w:p>
+      <w:pPr>
+        <w:pStyle w:val="TextBody"/>
+        <w:widowControl/>
+        <w:pBdr/>
+        <w:bidi w:val="0"/>
+        <w:spacing w:lineRule="auto" w:line="240" w:before="0" w:after="0"/>
+        <w:ind w:left="0" w:right="0" w:hanging="0"/>
+        <w:rPr>
+          <w:rFonts w:ascii="Calibri" w:hAnsi="Calibri"/>
+          <w:b w:val="false"/>
+          <w:i w:val="false"/>
+          <w:caps w:val="false"/>
+          <w:smallCaps w:val="false"/>
+          <w:spacing w:val="0"/>
+          <w:sz w:val="26"/>
+          <w:szCs w:val="26"/>
+        </w:rPr>
+      </w:pPr>
+      <w:r>
+        <w:rPr>
+          <w:rFonts w:ascii="Calibri" w:hAnsi="Calibri"/>
+          <w:b w:val="false"/>
+          <w:i w:val="false"/>
+          <w:caps w:val="false"/>
+          <w:smallCaps w:val="false"/>
+          <w:spacing w:val="0"/>
+          <w:sz w:val="26"/>
+          <w:szCs w:val="26"/>
+        </w:rPr>
+      </w:r>
+    </w:p>
+    <w:p>
+      <w:pPr>
+        <w:pStyle w:val="TextBody"/>
+        <w:widowControl/>
+        <w:bidi w:val="0"/>
+        <w:spacing w:lineRule="auto" w:line="259" w:before="0" w:after="160"/>
+        <w:jc w:val="left"/>
+        <w:rPr>
+          <w:rFonts w:ascii="Calibri" w:hAnsi="Calibri"/>
+          <w:b/>
+          <w:b/>
+          <w:bCs/>
+          <w:i w:val="false"/>
+          <w:caps w:val="false"/>
+          <w:smallCaps w:val="false"/>
+          <w:spacing w:val="0"/>
+          <w:sz w:val="26"/>
+          <w:szCs w:val="26"/>
+        </w:rPr>
+      </w:pPr>
+      <w:r>
+        <w:rPr>
+          <w:rFonts w:ascii="Calibri" w:hAnsi="Calibri"/>
+          <w:b/>
+          <w:bCs/>
+          <w:i w:val="false"/>
+          <w:caps w:val="false"/>
+          <w:smallCaps w:val="false"/>
+          <w:color w:val="3D4245"/>
+          <w:spacing w:val="0"/>
+          <w:sz w:val="26"/>
+          <w:szCs w:val="26"/>
+        </w:rPr>
+        <w:t>8. How to customize UI component template?</w:t>
+      </w:r>
+    </w:p>
+    <w:p>
+      <w:pPr>
+        <w:pStyle w:val="TextBody"/>
+        <w:widowControl/>
+        <w:bidi w:val="0"/>
+        <w:spacing w:lineRule="auto" w:line="259" w:before="0" w:after="160"/>
+        <w:jc w:val="left"/>
+        <w:rPr>
+          <w:rFonts w:ascii="Calibri" w:hAnsi="Calibri"/>
+          <w:b/>
+          <w:i w:val="false"/>
+          <w:caps w:val="false"/>
+          <w:smallCaps w:val="false"/>
+          <w:spacing w:val="0"/>
+          <w:sz w:val="26"/>
+          <w:szCs w:val="26"/>
+        </w:rPr>
+      </w:pPr>
+      <w:r>
+        <w:rPr>
+          <w:rFonts w:ascii="Calibri" w:hAnsi="Calibri"/>
+          <w:b/>
+          <w:bCs/>
+          <w:i w:val="false"/>
+          <w:caps w:val="false"/>
+          <w:smallCaps w:val="false"/>
+          <w:color w:val="3D4245"/>
+          <w:spacing w:val="0"/>
+          <w:sz w:val="26"/>
+          <w:szCs w:val="26"/>
+        </w:rPr>
+        <w:t xml:space="preserve">- </w:t>
+      </w:r>
+      <w:r>
+        <w:rPr>
+          <w:rFonts w:ascii="Calibri" w:hAnsi="Calibri"/>
+          <w:b w:val="false"/>
+          <w:i w:val="false"/>
+          <w:caps w:val="false"/>
+          <w:smallCaps w:val="false"/>
+          <w:color w:val="3D4245"/>
+          <w:spacing w:val="0"/>
+          <w:sz w:val="26"/>
+          <w:szCs w:val="26"/>
+        </w:rPr>
+        <w:t>Create a form with UI component file</w:t>
+      </w:r>
+    </w:p>
+    <w:p>
+      <w:pPr>
+        <w:pStyle w:val="TextBody"/>
+        <w:widowControl/>
+        <w:bidi w:val="0"/>
+        <w:spacing w:lineRule="auto" w:line="259" w:before="0" w:after="160"/>
+        <w:jc w:val="left"/>
+        <w:rPr>
+          <w:rFonts w:ascii="Calibri" w:hAnsi="Calibri"/>
+          <w:b/>
+          <w:i w:val="false"/>
+          <w:caps w:val="false"/>
+          <w:smallCaps w:val="false"/>
+          <w:spacing w:val="0"/>
+          <w:sz w:val="26"/>
+          <w:szCs w:val="26"/>
+        </w:rPr>
+      </w:pPr>
+      <w:r>
+        <w:rPr>
+          <w:rFonts w:ascii="Calibri" w:hAnsi="Calibri"/>
+          <w:b w:val="false"/>
+          <w:i w:val="false"/>
+          <w:caps w:val="false"/>
+          <w:smallCaps w:val="false"/>
+          <w:color w:val="3D4245"/>
+          <w:spacing w:val="0"/>
+          <w:sz w:val="26"/>
+          <w:szCs w:val="26"/>
+        </w:rPr>
+        <w:t xml:space="preserve">- </w:t>
+      </w:r>
+      <w:r>
+        <w:rPr>
+          <w:rFonts w:ascii="Calibri" w:hAnsi="Calibri"/>
+          <w:b w:val="false"/>
+          <w:i w:val="false"/>
+          <w:caps w:val="false"/>
+          <w:smallCaps w:val="false"/>
+          <w:color w:val="383838"/>
+          <w:spacing w:val="0"/>
+          <w:sz w:val="26"/>
+          <w:szCs w:val="26"/>
+        </w:rPr>
+        <w:t>Add a fieldset with code block</w:t>
+      </w:r>
+    </w:p>
+    <w:p>
+      <w:pPr>
+        <w:pStyle w:val="TextBody"/>
+        <w:widowControl/>
+        <w:bidi w:val="0"/>
+        <w:spacing w:lineRule="auto" w:line="259" w:before="0" w:after="160"/>
+        <w:jc w:val="left"/>
+        <w:rPr>
+          <w:rFonts w:ascii="Calibri" w:hAnsi="Calibri"/>
+          <w:b/>
+          <w:i w:val="false"/>
+          <w:caps w:val="false"/>
+          <w:smallCaps w:val="false"/>
+          <w:spacing w:val="0"/>
+          <w:sz w:val="26"/>
+          <w:szCs w:val="26"/>
+        </w:rPr>
+      </w:pPr>
+      <w:r>
+        <w:rPr>
+          <w:rFonts w:ascii="Calibri" w:hAnsi="Calibri"/>
+          <w:b w:val="false"/>
+          <w:i w:val="false"/>
+          <w:caps w:val="false"/>
+          <w:smallCaps w:val="false"/>
+          <w:color w:val="383838"/>
+          <w:spacing w:val="0"/>
+          <w:sz w:val="26"/>
+          <w:szCs w:val="26"/>
+        </w:rPr>
+        <w:t xml:space="preserve">- </w:t>
+      </w:r>
+      <w:r>
+        <w:rPr>
+          <w:rFonts w:ascii="Calibri" w:hAnsi="Calibri"/>
+          <w:b w:val="false"/>
+          <w:i w:val="false"/>
+          <w:caps w:val="false"/>
+          <w:smallCaps w:val="false"/>
+          <w:color w:val="383838"/>
+          <w:spacing w:val="0"/>
+          <w:sz w:val="26"/>
+          <w:szCs w:val="26"/>
+        </w:rPr>
+        <w:t>Create a file ...\Block\Adminhtml\Warehouse\Edit\Tab\Stock</w:t>
+      </w:r>
+    </w:p>
+    <w:p>
+      <w:pPr>
+        <w:pStyle w:val="TextBody"/>
+        <w:widowControl/>
+        <w:bidi w:val="0"/>
+        <w:spacing w:lineRule="auto" w:line="259" w:before="0" w:after="160"/>
+        <w:jc w:val="left"/>
+        <w:rPr>
+          <w:rFonts w:ascii="Calibri" w:hAnsi="Calibri"/>
+          <w:b/>
+          <w:i w:val="false"/>
+          <w:caps w:val="false"/>
+          <w:smallCaps w:val="false"/>
+          <w:spacing w:val="0"/>
+          <w:sz w:val="26"/>
+          <w:szCs w:val="26"/>
+        </w:rPr>
+      </w:pPr>
+      <w:r>
+        <w:rPr>
+          <w:rFonts w:ascii="Calibri" w:hAnsi="Calibri"/>
+          <w:b w:val="false"/>
+          <w:i w:val="false"/>
+          <w:caps w:val="false"/>
+          <w:smallCaps w:val="false"/>
+          <w:color w:val="383838"/>
+          <w:spacing w:val="0"/>
+          <w:sz w:val="26"/>
+          <w:szCs w:val="26"/>
+        </w:rPr>
+        <w:t>- Set a template for this block throws a variable</w:t>
+      </w:r>
+    </w:p>
+    <w:p>
+      <w:pPr>
+        <w:pStyle w:val="TextBody"/>
+        <w:widowControl/>
+        <w:bidi w:val="0"/>
+        <w:spacing w:lineRule="auto" w:line="259" w:before="0" w:after="160"/>
+        <w:jc w:val="left"/>
+        <w:rPr>
+          <w:rFonts w:ascii="Calibri" w:hAnsi="Calibri"/>
+          <w:b/>
+          <w:i w:val="false"/>
+          <w:caps w:val="false"/>
+          <w:smallCaps w:val="false"/>
+          <w:spacing w:val="0"/>
+          <w:sz w:val="26"/>
+          <w:szCs w:val="26"/>
+        </w:rPr>
+      </w:pPr>
+      <w:r>
+        <w:rPr>
+          <w:rFonts w:ascii="Calibri" w:hAnsi="Calibri"/>
+          <w:b w:val="false"/>
+          <w:i w:val="false"/>
+          <w:caps w:val="false"/>
+          <w:smallCaps w:val="false"/>
+          <w:color w:val="383838"/>
+          <w:spacing w:val="0"/>
+          <w:sz w:val="26"/>
+          <w:szCs w:val="26"/>
+        </w:rPr>
+        <w:t>- Create a file and implement HTML code to display in the fieldset.</w:t>
+      </w:r>
+    </w:p>
+    <w:p>
+      <w:pPr>
+        <w:pStyle w:val="TextBody"/>
+        <w:widowControl/>
+        <w:bidi w:val="0"/>
+        <w:spacing w:lineRule="auto" w:line="259" w:before="0" w:after="160"/>
+        <w:jc w:val="left"/>
+        <w:rPr>
+          <w:i w:val="false"/>
+          <w:color w:val="3D4245"/>
+        </w:rPr>
+      </w:pPr>
+      <w:r>
+        <w:rPr>
+          <w:rFonts w:ascii="Calibri" w:hAnsi="Calibri"/>
+          <w:b/>
+          <w:bCs/>
+          <w:i w:val="false"/>
+          <w:caps w:val="false"/>
+          <w:smallCaps w:val="false"/>
+          <w:spacing w:val="0"/>
+          <w:sz w:val="26"/>
+          <w:szCs w:val="26"/>
+        </w:rPr>
+      </w:r>
+    </w:p>
+    <w:p>
+      <w:pPr>
+        <w:pStyle w:val="TextBody"/>
+        <w:widowControl/>
+        <w:pBdr/>
+        <w:bidi w:val="0"/>
+        <w:spacing w:lineRule="auto" w:line="240" w:before="0" w:after="0"/>
+        <w:ind w:left="0" w:right="0" w:hanging="0"/>
+        <w:rPr>
+          <w:rFonts w:ascii="Calibri" w:hAnsi="Calibri"/>
+          <w:b/>
+          <w:b/>
+          <w:bCs/>
+          <w:i w:val="false"/>
+          <w:caps w:val="false"/>
+          <w:smallCaps w:val="false"/>
+          <w:spacing w:val="0"/>
+          <w:sz w:val="26"/>
+          <w:szCs w:val="26"/>
+        </w:rPr>
+      </w:pPr>
+      <w:r>
+        <w:rPr>
+          <w:rFonts w:ascii="Calibri" w:hAnsi="Calibri"/>
+          <w:b/>
+          <w:bCs/>
+          <w:i w:val="false"/>
+          <w:caps w:val="false"/>
+          <w:smallCaps w:val="false"/>
+          <w:spacing w:val="0"/>
+          <w:sz w:val="26"/>
+          <w:szCs w:val="26"/>
+        </w:rPr>
+        <w:t xml:space="preserve">9. How to customize a JS component (any JS module or component UI JS) ? </w:t>
+      </w:r>
+    </w:p>
+    <w:p>
+      <w:pPr>
+        <w:pStyle w:val="Normal"/>
+        <w:widowControl/>
+        <w:bidi w:val="0"/>
+        <w:spacing w:lineRule="auto" w:line="259" w:before="0" w:after="160"/>
+        <w:jc w:val="left"/>
+        <w:rPr>
+          <w:b w:val="false"/>
+          <w:b w:val="false"/>
+          <w:i w:val="false"/>
+          <w:i w:val="false"/>
+          <w:caps w:val="false"/>
+          <w:smallCaps w:val="false"/>
+          <w:color w:val="3D4245"/>
+          <w:spacing w:val="0"/>
+        </w:rPr>
+      </w:pPr>
+      <w:r>
+        <w:rPr>
+          <w:rFonts w:ascii="Calibri" w:hAnsi="Calibri"/>
+          <w:sz w:val="26"/>
+          <w:szCs w:val="26"/>
+        </w:rPr>
+      </w:r>
+    </w:p>
+    <w:p>
+      <w:pPr>
+        <w:pStyle w:val="Normal"/>
+        <w:widowControl/>
+        <w:bidi w:val="0"/>
+        <w:spacing w:lineRule="auto" w:line="259" w:before="0" w:after="160"/>
+        <w:jc w:val="left"/>
+        <w:rPr>
+          <w:rFonts w:ascii="Calibri" w:hAnsi="Calibri"/>
+          <w:sz w:val="26"/>
+          <w:szCs w:val="26"/>
+        </w:rPr>
+      </w:pPr>
+      <w:r>
+        <w:rPr>
+          <w:rFonts w:ascii="Calibri" w:hAnsi="Calibri"/>
+          <w:b w:val="false"/>
+          <w:i w:val="false"/>
+          <w:caps w:val="false"/>
+          <w:smallCaps w:val="false"/>
+          <w:color w:val="3D4245"/>
+          <w:spacing w:val="0"/>
+          <w:sz w:val="26"/>
+          <w:szCs w:val="26"/>
+        </w:rPr>
+        <w:t>- To add a custom JS component (module), take the following steps:</w:t>
+      </w:r>
+    </w:p>
+    <w:p>
+      <w:pPr>
+        <w:pStyle w:val="TextBody"/>
+        <w:widowControl/>
+        <w:numPr>
+          <w:ilvl w:val="0"/>
+          <w:numId w:val="1"/>
+        </w:numPr>
+        <w:pBdr/>
+        <w:tabs>
+          <w:tab w:val="left" w:pos="0" w:leader="none"/>
+        </w:tabs>
+        <w:spacing w:before="0" w:after="0"/>
+        <w:ind w:left="0" w:right="0" w:hanging="0"/>
+        <w:rPr>
+          <w:rFonts w:ascii="Calibri" w:hAnsi="Calibri"/>
+          <w:b w:val="false"/>
+          <w:i w:val="false"/>
+          <w:caps w:val="false"/>
+          <w:smallCaps w:val="false"/>
+          <w:color w:val="2B2B2C"/>
+          <w:spacing w:val="0"/>
+          <w:sz w:val="26"/>
+          <w:szCs w:val="26"/>
+        </w:rPr>
+      </w:pPr>
+      <w:r>
+        <w:rPr>
+          <w:rFonts w:ascii="Calibri" w:hAnsi="Calibri"/>
+          <w:b w:val="false"/>
+          <w:i w:val="false"/>
+          <w:caps w:val="false"/>
+          <w:smallCaps w:val="false"/>
+          <w:color w:val="2B2B2C"/>
+          <w:spacing w:val="0"/>
+          <w:sz w:val="26"/>
+          <w:szCs w:val="26"/>
+        </w:rPr>
+        <w:t>Place the custom component source file in one of the following locations:</w:t>
+      </w:r>
+    </w:p>
+    <w:p>
+      <w:pPr>
+        <w:pStyle w:val="TextBody"/>
+        <w:widowControl/>
+        <w:numPr>
+          <w:ilvl w:val="1"/>
+          <w:numId w:val="1"/>
+        </w:numPr>
+        <w:pBdr/>
+        <w:tabs>
+          <w:tab w:val="left" w:pos="0" w:leader="none"/>
+        </w:tabs>
+        <w:spacing w:before="0" w:after="0"/>
+        <w:ind w:left="0" w:right="0" w:hanging="0"/>
         <w:rPr/>
       </w:pPr>
       <w:r>
         <w:rPr>
-          <w:b w:val="false"/>
+          <w:rFonts w:ascii="Calibri" w:hAnsi="Calibri"/>
+          <w:b w:val="false"/>
+          <w:i w:val="false"/>
+          <w:caps w:val="false"/>
+          <w:smallCaps w:val="false"/>
+          <w:color w:val="2B2B2C"/>
+          <w:spacing w:val="0"/>
+          <w:sz w:val="26"/>
+          <w:szCs w:val="26"/>
+        </w:rPr>
+        <w:t>Your theme JS files: </w:t>
+      </w:r>
+      <w:r>
+        <w:rPr>
+          <w:rStyle w:val="SourceText"/>
+          <w:rFonts w:ascii="Calibri" w:hAnsi="Calibri"/>
+          <w:b w:val="false"/>
+          <w:i w:val="false"/>
+          <w:caps w:val="false"/>
+          <w:smallCaps w:val="false"/>
+          <w:color w:val="5D5D60"/>
+          <w:spacing w:val="0"/>
+          <w:sz w:val="26"/>
+          <w:szCs w:val="26"/>
+        </w:rPr>
+        <w:t>&lt;theme_dir&gt;/web/js</w:t>
+      </w:r>
+      <w:r>
+        <w:rPr>
+          <w:rFonts w:ascii="Calibri" w:hAnsi="Calibri"/>
+          <w:b w:val="false"/>
+          <w:i w:val="false"/>
+          <w:caps w:val="false"/>
+          <w:smallCaps w:val="false"/>
+          <w:color w:val="2B2B2C"/>
+          <w:spacing w:val="0"/>
+          <w:sz w:val="26"/>
+          <w:szCs w:val="26"/>
+        </w:rPr>
+        <w:t> or </w:t>
+      </w:r>
+      <w:r>
+        <w:rPr>
+          <w:rStyle w:val="SourceText"/>
+          <w:rFonts w:ascii="Calibri" w:hAnsi="Calibri"/>
+          <w:b w:val="false"/>
+          <w:i w:val="false"/>
+          <w:caps w:val="false"/>
+          <w:smallCaps w:val="false"/>
+          <w:color w:val="5D5D60"/>
+          <w:spacing w:val="0"/>
+          <w:sz w:val="26"/>
+          <w:szCs w:val="26"/>
+        </w:rPr>
+        <w:t>&lt;theme_dir&gt;/&lt;VendorName&gt;_&lt;ModuleName&gt;/web/js</w:t>
+      </w:r>
+      <w:r>
+        <w:rPr>
+          <w:rFonts w:ascii="Calibri" w:hAnsi="Calibri"/>
+          <w:b w:val="false"/>
+          <w:i w:val="false"/>
+          <w:caps w:val="false"/>
+          <w:smallCaps w:val="false"/>
+          <w:color w:val="2B2B2C"/>
+          <w:spacing w:val="0"/>
+          <w:sz w:val="26"/>
+          <w:szCs w:val="26"/>
+        </w:rPr>
+        <w:t>. In this case the component is available in your theme and its </w:t>
+      </w:r>
+      <w:hyperlink r:id="rId8">
+        <w:r>
+          <w:rPr>
+            <w:rStyle w:val="InternetLink"/>
+            <w:rFonts w:ascii="Calibri" w:hAnsi="Calibri"/>
+            <w:b w:val="false"/>
+            <w:i w:val="false"/>
+            <w:caps w:val="false"/>
+            <w:smallCaps w:val="false"/>
+            <w:strike w:val="false"/>
+            <w:dstrike w:val="false"/>
+            <w:color w:val="660099"/>
+            <w:spacing w:val="0"/>
+            <w:sz w:val="26"/>
+            <w:szCs w:val="26"/>
+            <w:u w:val="none"/>
+            <w:effect w:val="none"/>
+          </w:rPr>
+          <w:t>child themes</w:t>
+        </w:r>
+      </w:hyperlink>
+      <w:r>
+        <w:rPr>
+          <w:rFonts w:ascii="Calibri" w:hAnsi="Calibri"/>
+          <w:b w:val="false"/>
+          <w:i w:val="false"/>
+          <w:caps w:val="false"/>
+          <w:smallCaps w:val="false"/>
+          <w:color w:val="2B2B2C"/>
+          <w:spacing w:val="0"/>
+          <w:sz w:val="26"/>
+          <w:szCs w:val="26"/>
+        </w:rPr>
+        <w:t>.</w:t>
+      </w:r>
+    </w:p>
+    <w:p>
+      <w:pPr>
+        <w:pStyle w:val="TextBody"/>
+        <w:widowControl/>
+        <w:numPr>
+          <w:ilvl w:val="1"/>
+          <w:numId w:val="1"/>
+        </w:numPr>
+        <w:pBdr/>
+        <w:tabs>
+          <w:tab w:val="left" w:pos="0" w:leader="none"/>
+        </w:tabs>
+        <w:spacing w:before="0" w:after="0"/>
+        <w:ind w:left="0" w:hanging="0"/>
+        <w:rPr/>
+      </w:pPr>
+      <w:r>
+        <w:rPr>
+          <w:rFonts w:ascii="Calibri" w:hAnsi="Calibri"/>
+          <w:b w:val="false"/>
+          <w:i w:val="false"/>
+          <w:caps w:val="false"/>
+          <w:smallCaps w:val="false"/>
+          <w:color w:val="2B2B2C"/>
+          <w:spacing w:val="0"/>
+          <w:sz w:val="26"/>
+          <w:szCs w:val="26"/>
+        </w:rPr>
+        <w:t>Your module view JS files: </w:t>
+      </w:r>
+      <w:r>
+        <w:rPr>
+          <w:rStyle w:val="SourceText"/>
+          <w:rFonts w:ascii="Calibri" w:hAnsi="Calibri"/>
+          <w:b w:val="false"/>
+          <w:i w:val="false"/>
+          <w:caps w:val="false"/>
+          <w:smallCaps w:val="false"/>
+          <w:color w:val="5D5D60"/>
+          <w:spacing w:val="0"/>
+          <w:sz w:val="26"/>
+          <w:szCs w:val="26"/>
+        </w:rPr>
+        <w:t>&lt;module_dir&gt;/view/frontend/web/js</w:t>
+      </w:r>
+      <w:r>
+        <w:rPr>
+          <w:rFonts w:ascii="Calibri" w:hAnsi="Calibri"/>
+          <w:b w:val="false"/>
+          <w:i w:val="false"/>
+          <w:caps w:val="false"/>
+          <w:smallCaps w:val="false"/>
+          <w:color w:val="2B2B2C"/>
+          <w:spacing w:val="0"/>
+          <w:sz w:val="26"/>
+          <w:szCs w:val="26"/>
+        </w:rPr>
+        <w:t>. In this case the component is available in all modules and themes (if your module is enabled).</w:t>
+      </w:r>
+    </w:p>
+    <w:p>
+      <w:pPr>
+        <w:pStyle w:val="TextBody"/>
+        <w:widowControl/>
+        <w:numPr>
+          <w:ilvl w:val="0"/>
+          <w:numId w:val="1"/>
+        </w:numPr>
+        <w:pBdr/>
+        <w:tabs>
+          <w:tab w:val="left" w:pos="0" w:leader="none"/>
+        </w:tabs>
+        <w:ind w:left="0" w:hanging="0"/>
+        <w:rPr/>
+      </w:pPr>
+      <w:r>
+        <w:rPr>
+          <w:rFonts w:ascii="Calibri" w:hAnsi="Calibri"/>
+          <w:b w:val="false"/>
+          <w:i w:val="false"/>
+          <w:caps w:val="false"/>
+          <w:smallCaps w:val="false"/>
+          <w:color w:val="2B2B2C"/>
+          <w:spacing w:val="0"/>
+          <w:sz w:val="26"/>
+          <w:szCs w:val="26"/>
+        </w:rPr>
+        <w:t>Optionally, in the corresponding </w:t>
+      </w:r>
+      <w:r>
+        <w:rPr>
+          <w:rFonts w:ascii="Calibri" w:hAnsi="Calibri"/>
+          <w:b w:val="false"/>
+          <w:i w:val="false"/>
+          <w:caps w:val="false"/>
+          <w:smallCaps w:val="false"/>
+          <w:color w:val="2B2B2C"/>
+          <w:spacing w:val="0"/>
+          <w:sz w:val="26"/>
+          <w:szCs w:val="26"/>
+          <w:bdr w:val="dotted" w:sz="2" w:space="1" w:color="0000EE"/>
+        </w:rPr>
+        <w:t>module</w:t>
+      </w:r>
+      <w:r>
+        <w:rPr>
+          <w:rFonts w:ascii="Calibri" w:hAnsi="Calibri"/>
+          <w:b w:val="false"/>
+          <w:i w:val="false"/>
+          <w:caps w:val="false"/>
+          <w:smallCaps w:val="false"/>
+          <w:color w:val="2B2B2C"/>
+          <w:spacing w:val="0"/>
+          <w:sz w:val="26"/>
+          <w:szCs w:val="26"/>
+        </w:rPr>
+        <w:t> or theme, create a </w:t>
+      </w:r>
+      <w:r>
+        <w:rPr>
+          <w:rStyle w:val="SourceText"/>
+          <w:rFonts w:ascii="Calibri" w:hAnsi="Calibri"/>
+          <w:b w:val="false"/>
+          <w:i w:val="false"/>
+          <w:caps w:val="false"/>
+          <w:smallCaps w:val="false"/>
+          <w:color w:val="5D5D60"/>
+          <w:spacing w:val="0"/>
+          <w:sz w:val="26"/>
+          <w:szCs w:val="26"/>
+        </w:rPr>
+        <w:t>requirejs-config.js</w:t>
+      </w:r>
+      <w:r>
+        <w:rPr>
+          <w:rFonts w:ascii="Calibri" w:hAnsi="Calibri"/>
+          <w:b w:val="false"/>
+          <w:i w:val="false"/>
+          <w:caps w:val="false"/>
+          <w:smallCaps w:val="false"/>
+          <w:color w:val="2B2B2C"/>
+          <w:spacing w:val="0"/>
+          <w:sz w:val="26"/>
+          <w:szCs w:val="26"/>
+        </w:rPr>
+        <w:t> configuration file, if it does not yet exist there and set path for your resource.</w:t>
+      </w:r>
+    </w:p>
+    <w:p>
+      <w:pPr>
+        <w:pStyle w:val="Normal"/>
+        <w:widowControl/>
+        <w:bidi w:val="0"/>
+        <w:spacing w:lineRule="auto" w:line="259" w:before="0" w:after="160"/>
+        <w:jc w:val="left"/>
+        <w:rPr>
+          <w:b w:val="false"/>
+          <w:b w:val="false"/>
+          <w:i w:val="false"/>
           <w:i w:val="false"/>
           <w:caps w:val="false"/>
           <w:smallCaps w:val="false"/>
           <w:color w:val="3D4245"/>
           <w:spacing w:val="0"/>
-          <w:sz w:val="23"/>
-        </w:rPr>
-        <w:t xml:space="preserve">- </w:t>
+        </w:rPr>
+      </w:pPr>
+      <w:r>
+        <w:rPr>
+          <w:rFonts w:ascii="Calibri" w:hAnsi="Calibri"/>
+          <w:sz w:val="26"/>
+          <w:szCs w:val="26"/>
+        </w:rPr>
       </w:r>
     </w:p>
     <w:sectPr>
-      <w:headerReference w:type="default" r:id="rId8"/>
-      <w:footerReference w:type="default" r:id="rId9"/>
+      <w:headerReference w:type="default" r:id="rId9"/>
+      <w:footerReference w:type="default" r:id="rId10"/>
       <w:type w:val="nextPage"/>
       <w:pgSz w:w="12240" w:h="15840"/>
       <w:pgMar w:left="1440" w:right="1183" w:header="284" w:top="1985" w:footer="264" w:bottom="1134" w:gutter="0"/>
@@ -1572,6 +2819,275 @@
 </w:hdr>
 </file>
 
+<file path=word/numbering.xml><?xml version="1.0" encoding="utf-8"?>
+<w:numbering xmlns:w="http://schemas.openxmlformats.org/wordprocessingml/2006/main" xmlns:o="urn:schemas-microsoft-com:office:office" xmlns:r="http://schemas.openxmlformats.org/officeDocument/2006/relationships" xmlns:v="urn:schemas-microsoft-com:vml">
+  <w:abstractNum w:abstractNumId="1">
+    <w:lvl w:ilvl="0">
+      <w:start w:val="1"/>
+      <w:numFmt w:val="decimal"/>
+      <w:suff w:val="nothing"/>
+      <w:lvlText w:val="%1."/>
+      <w:lvlJc w:val="left"/>
+      <w:pPr>
+        <w:ind w:left="0" w:hanging="0"/>
+      </w:pPr>
+      <w:rPr/>
+    </w:lvl>
+    <w:lvl w:ilvl="1">
+      <w:start w:val="1"/>
+      <w:numFmt w:val="bullet"/>
+      <w:suff w:val="nothing"/>
+      <w:lvlText w:val=""/>
+      <w:lvlJc w:val="left"/>
+      <w:pPr>
+        <w:ind w:left="0" w:hanging="0"/>
+      </w:pPr>
+      <w:rPr>
+        <w:rFonts w:ascii="Symbol" w:hAnsi="Symbol" w:cs="Symbol" w:hint="default"/>
+        <w:rFonts w:cs="OpenSymbol"/>
+      </w:rPr>
+    </w:lvl>
+    <w:lvl w:ilvl="2">
+      <w:start w:val="1"/>
+      <w:numFmt w:val="bullet"/>
+      <w:lvlText w:val=""/>
+      <w:lvlJc w:val="left"/>
+      <w:pPr>
+        <w:tabs>
+          <w:tab w:val="num" w:pos="2121"/>
+        </w:tabs>
+        <w:ind w:left="2121" w:hanging="283"/>
+      </w:pPr>
+      <w:rPr>
+        <w:rFonts w:ascii="Symbol" w:hAnsi="Symbol" w:cs="Symbol" w:hint="default"/>
+        <w:rFonts w:cs="OpenSymbol"/>
+      </w:rPr>
+    </w:lvl>
+    <w:lvl w:ilvl="3">
+      <w:start w:val="1"/>
+      <w:numFmt w:val="bullet"/>
+      <w:lvlText w:val=""/>
+      <w:lvlJc w:val="left"/>
+      <w:pPr>
+        <w:tabs>
+          <w:tab w:val="num" w:pos="2828"/>
+        </w:tabs>
+        <w:ind w:left="2828" w:hanging="283"/>
+      </w:pPr>
+      <w:rPr>
+        <w:rFonts w:ascii="Symbol" w:hAnsi="Symbol" w:cs="Symbol" w:hint="default"/>
+        <w:rFonts w:cs="OpenSymbol"/>
+      </w:rPr>
+    </w:lvl>
+    <w:lvl w:ilvl="4">
+      <w:start w:val="1"/>
+      <w:numFmt w:val="bullet"/>
+      <w:lvlText w:val=""/>
+      <w:lvlJc w:val="left"/>
+      <w:pPr>
+        <w:tabs>
+          <w:tab w:val="num" w:pos="3535"/>
+        </w:tabs>
+        <w:ind w:left="3535" w:hanging="283"/>
+      </w:pPr>
+      <w:rPr>
+        <w:rFonts w:ascii="Symbol" w:hAnsi="Symbol" w:cs="Symbol" w:hint="default"/>
+        <w:rFonts w:cs="OpenSymbol"/>
+      </w:rPr>
+    </w:lvl>
+    <w:lvl w:ilvl="5">
+      <w:start w:val="1"/>
+      <w:numFmt w:val="bullet"/>
+      <w:lvlText w:val=""/>
+      <w:lvlJc w:val="left"/>
+      <w:pPr>
+        <w:tabs>
+          <w:tab w:val="num" w:pos="4242"/>
+        </w:tabs>
+        <w:ind w:left="4242" w:hanging="283"/>
+      </w:pPr>
+      <w:rPr>
+        <w:rFonts w:ascii="Symbol" w:hAnsi="Symbol" w:cs="Symbol" w:hint="default"/>
+        <w:rFonts w:cs="OpenSymbol"/>
+      </w:rPr>
+    </w:lvl>
+    <w:lvl w:ilvl="6">
+      <w:start w:val="1"/>
+      <w:numFmt w:val="bullet"/>
+      <w:lvlText w:val=""/>
+      <w:lvlJc w:val="left"/>
+      <w:pPr>
+        <w:tabs>
+          <w:tab w:val="num" w:pos="4949"/>
+        </w:tabs>
+        <w:ind w:left="4949" w:hanging="283"/>
+      </w:pPr>
+      <w:rPr>
+        <w:rFonts w:ascii="Symbol" w:hAnsi="Symbol" w:cs="Symbol" w:hint="default"/>
+        <w:rFonts w:cs="OpenSymbol"/>
+      </w:rPr>
+    </w:lvl>
+    <w:lvl w:ilvl="7">
+      <w:start w:val="1"/>
+      <w:numFmt w:val="bullet"/>
+      <w:lvlText w:val=""/>
+      <w:lvlJc w:val="left"/>
+      <w:pPr>
+        <w:tabs>
+          <w:tab w:val="num" w:pos="5656"/>
+        </w:tabs>
+        <w:ind w:left="5656" w:hanging="283"/>
+      </w:pPr>
+      <w:rPr>
+        <w:rFonts w:ascii="Symbol" w:hAnsi="Symbol" w:cs="Symbol" w:hint="default"/>
+        <w:rFonts w:cs="OpenSymbol"/>
+      </w:rPr>
+    </w:lvl>
+    <w:lvl w:ilvl="8">
+      <w:start w:val="1"/>
+      <w:numFmt w:val="bullet"/>
+      <w:lvlText w:val=""/>
+      <w:lvlJc w:val="left"/>
+      <w:pPr>
+        <w:tabs>
+          <w:tab w:val="num" w:pos="6363"/>
+        </w:tabs>
+        <w:ind w:left="6363" w:hanging="283"/>
+      </w:pPr>
+      <w:rPr>
+        <w:rFonts w:ascii="Symbol" w:hAnsi="Symbol" w:cs="Symbol" w:hint="default"/>
+        <w:rFonts w:cs="OpenSymbol"/>
+      </w:rPr>
+    </w:lvl>
+  </w:abstractNum>
+  <w:abstractNum w:abstractNumId="2">
+    <w:lvl w:ilvl="0">
+      <w:start w:val="1"/>
+      <w:numFmt w:val="none"/>
+      <w:suff w:val="nothing"/>
+      <w:lvlText w:val=""/>
+      <w:lvlJc w:val="left"/>
+      <w:pPr>
+        <w:tabs>
+          <w:tab w:val="num" w:pos="432"/>
+        </w:tabs>
+        <w:ind w:left="432" w:hanging="432"/>
+      </w:pPr>
+    </w:lvl>
+    <w:lvl w:ilvl="1">
+      <w:start w:val="1"/>
+      <w:numFmt w:val="none"/>
+      <w:suff w:val="nothing"/>
+      <w:lvlText w:val=""/>
+      <w:lvlJc w:val="left"/>
+      <w:pPr>
+        <w:tabs>
+          <w:tab w:val="num" w:pos="576"/>
+        </w:tabs>
+        <w:ind w:left="576" w:hanging="576"/>
+      </w:pPr>
+    </w:lvl>
+    <w:lvl w:ilvl="2">
+      <w:start w:val="1"/>
+      <w:numFmt w:val="none"/>
+      <w:suff w:val="nothing"/>
+      <w:lvlText w:val=""/>
+      <w:lvlJc w:val="left"/>
+      <w:pPr>
+        <w:tabs>
+          <w:tab w:val="num" w:pos="720"/>
+        </w:tabs>
+        <w:ind w:left="720" w:hanging="720"/>
+      </w:pPr>
+    </w:lvl>
+    <w:lvl w:ilvl="3">
+      <w:start w:val="1"/>
+      <w:numFmt w:val="none"/>
+      <w:suff w:val="nothing"/>
+      <w:lvlText w:val=""/>
+      <w:lvlJc w:val="left"/>
+      <w:pPr>
+        <w:tabs>
+          <w:tab w:val="num" w:pos="864"/>
+        </w:tabs>
+        <w:ind w:left="864" w:hanging="864"/>
+      </w:pPr>
+    </w:lvl>
+    <w:lvl w:ilvl="4">
+      <w:start w:val="1"/>
+      <w:numFmt w:val="none"/>
+      <w:suff w:val="nothing"/>
+      <w:lvlText w:val=""/>
+      <w:lvlJc w:val="left"/>
+      <w:pPr>
+        <w:tabs>
+          <w:tab w:val="num" w:pos="1008"/>
+        </w:tabs>
+        <w:ind w:left="1008" w:hanging="1008"/>
+      </w:pPr>
+    </w:lvl>
+    <w:lvl w:ilvl="5">
+      <w:start w:val="1"/>
+      <w:numFmt w:val="none"/>
+      <w:suff w:val="nothing"/>
+      <w:lvlText w:val=""/>
+      <w:lvlJc w:val="left"/>
+      <w:pPr>
+        <w:tabs>
+          <w:tab w:val="num" w:pos="1152"/>
+        </w:tabs>
+        <w:ind w:left="1152" w:hanging="1152"/>
+      </w:pPr>
+    </w:lvl>
+    <w:lvl w:ilvl="6">
+      <w:start w:val="1"/>
+      <w:numFmt w:val="none"/>
+      <w:suff w:val="nothing"/>
+      <w:lvlText w:val=""/>
+      <w:lvlJc w:val="left"/>
+      <w:pPr>
+        <w:tabs>
+          <w:tab w:val="num" w:pos="1296"/>
+        </w:tabs>
+        <w:ind w:left="1296" w:hanging="1296"/>
+      </w:pPr>
+    </w:lvl>
+    <w:lvl w:ilvl="7">
+      <w:start w:val="1"/>
+      <w:numFmt w:val="none"/>
+      <w:suff w:val="nothing"/>
+      <w:lvlText w:val=""/>
+      <w:lvlJc w:val="left"/>
+      <w:pPr>
+        <w:tabs>
+          <w:tab w:val="num" w:pos="1440"/>
+        </w:tabs>
+        <w:ind w:left="1440" w:hanging="1440"/>
+      </w:pPr>
+    </w:lvl>
+    <w:lvl w:ilvl="8">
+      <w:start w:val="1"/>
+      <w:numFmt w:val="none"/>
+      <w:suff w:val="nothing"/>
+      <w:lvlText w:val=""/>
+      <w:lvlJc w:val="left"/>
+      <w:pPr>
+        <w:tabs>
+          <w:tab w:val="num" w:pos="1584"/>
+        </w:tabs>
+        <w:ind w:left="1584" w:hanging="1584"/>
+      </w:pPr>
+    </w:lvl>
+  </w:abstractNum>
+  <w:num w:numId="1">
+    <w:abstractNumId w:val="1"/>
+  </w:num>
+  <w:num w:numId="2">
+    <w:abstractNumId w:val="2"/>
+  </w:num>
+</w:numbering>
+</file>
+
 <file path=word/styles.xml><?xml version="1.0" encoding="utf-8"?>
 <w:styles xmlns:w="http://schemas.openxmlformats.org/wordprocessingml/2006/main" xmlns:w14="http://schemas.microsoft.com/office/word/2010/wordml" xmlns:mc="http://schemas.openxmlformats.org/markup-compatibility/2006" mc:Ignorable="w14">
   <w:docDefaults>
@@ -1592,7 +3108,7 @@
     <w:qFormat/>
     <w:pPr>
       <w:widowControl/>
-      <w:overflowPunct w:val="false"/>
+      <w:overflowPunct w:val="true"/>
       <w:bidi w:val="0"/>
       <w:spacing w:lineRule="auto" w:line="259" w:before="0" w:after="160"/>
       <w:jc w:val="left"/>
@@ -1722,6 +3238,13 @@
       <w:rFonts w:cs="OpenSymbol"/>
     </w:rPr>
   </w:style>
+  <w:style w:type="character" w:styleId="SourceText">
+    <w:name w:val="Source Text"/>
+    <w:qFormat/>
+    <w:rPr>
+      <w:rFonts w:ascii="Liberation Mono" w:hAnsi="Liberation Mono" w:eastAsia="Liberation Mono" w:cs="Liberation Mono"/>
+    </w:rPr>
+  </w:style>
   <w:style w:type="paragraph" w:styleId="Heading">
     <w:name w:val="Heading"/>
     <w:basedOn w:val="Normal"/>

</xml_diff>